<commit_message>
Minor tweeks from Arch
</commit_message>
<xml_diff>
--- a/vertical-antecedent.docx
+++ b/vertical-antecedent.docx
@@ -16,78 +16,15 @@
         </w:rPr>
         <w:t>Wavefront Application</w:t>
       </w:r>
-      <w:bookmarkStart w:id="0" w:name="_GoBack"/>
-      <w:bookmarkEnd w:id="0"/>
     </w:p>
     <w:p>
       <w:pPr>
         <w:pStyle w:val="Body"/>
         <w:ind w:left="720"/>
-        <w:rPr>
-          <w:ins w:id="1" w:author="Halpern, Pablo G" w:date="2016-02-03T18:34:00Z"/>
-        </w:rPr>
-      </w:pPr>
-      <w:r>
-        <w:t>Each invocation of an element access function</w:t>
-      </w:r>
-      <w:r>
-        <w:t xml:space="preserve"> performed by an algorithm with an input range is associated with a value in that range, called its </w:t>
-      </w:r>
-      <w:r>
-        <w:rPr>
-          <w:i/>
-        </w:rPr>
-        <w:t>context</w:t>
-      </w:r>
-      <w:r>
-        <w:t xml:space="preserve">. </w:t>
-      </w:r>
-    </w:p>
-    <w:p>
-      <w:pPr>
-        <w:pStyle w:val="Body"/>
-        <w:ind w:left="720"/>
-      </w:pPr>
-      <w:ins w:id="2" w:author="Halpern, Pablo G" w:date="2016-02-03T18:34:00Z">
-        <w:r>
-          <w:t xml:space="preserve">For the purpose defining wavefront application, </w:t>
-        </w:r>
-      </w:ins>
-      <w:ins w:id="3" w:author="Halpern, Pablo G" w:date="2016-02-03T18:39:00Z">
-        <w:r>
-          <w:t xml:space="preserve">the initialization of a temporary object is considered a </w:t>
-        </w:r>
-      </w:ins>
-      <w:ins w:id="4" w:author="Halpern, Pablo G" w:date="2016-02-03T18:40:00Z">
-        <w:r>
-          <w:t>sub</w:t>
-        </w:r>
-      </w:ins>
-      <w:ins w:id="5" w:author="Halpern, Pablo G" w:date="2016-02-03T18:39:00Z">
-        <w:r>
-          <w:t xml:space="preserve">expression </w:t>
-        </w:r>
-      </w:ins>
-      <w:ins w:id="6" w:author="Halpern, Pablo G" w:date="2016-02-03T18:40:00Z">
-        <w:r>
-          <w:t>of</w:t>
-        </w:r>
-      </w:ins>
-      <w:ins w:id="7" w:author="Halpern, Pablo G" w:date="2016-02-03T18:39:00Z">
-        <w:r>
-          <w:t xml:space="preserve"> the expression that </w:t>
-        </w:r>
-      </w:ins>
-      <w:ins w:id="8" w:author="Halpern, Pablo G" w:date="2016-02-03T18:40:00Z">
-        <w:r>
-          <w:t xml:space="preserve">necessitates </w:t>
-        </w:r>
-      </w:ins>
-      <w:ins w:id="9" w:author="Halpern, Pablo G" w:date="2016-02-03T18:39:00Z">
-        <w:r>
-          <w:t>the temporary object.</w:t>
-        </w:r>
-      </w:ins>
+      </w:pPr>
+      <w:r>
+        <w:t>For the purpose defining wavefront application, the initialization of a temporary object is considered a subexpression of the expression that necessitates the temporary object.</w:t>
+      </w:r>
     </w:p>
     <w:p>
       <w:pPr>
@@ -119,28 +56,18 @@
         <w:rPr>
           <w:i/>
         </w:rPr>
-        <w:t>contains</w:t>
-      </w:r>
-      <w:r>
-        <w:rPr>
-          <w:i/>
-        </w:rPr>
-        <w:t xml:space="preserve"> </w:t>
-      </w:r>
-      <w:r>
-        <w:t xml:space="preserve">an evaluation A of an expression E if evaluation of A occurs </w:t>
-      </w:r>
-      <w:r>
-        <w:t>on behalf of</w:t>
-      </w:r>
-      <w:r>
-        <w:t xml:space="preserve"> S or a substatement of S. </w:t>
-      </w:r>
-      <w:r>
-        <w:t xml:space="preserve"> </w:t>
-      </w:r>
-      <w:r>
-        <w:t>[</w:t>
+        <w:t xml:space="preserve">contains </w:t>
+      </w:r>
+      <w:r>
+        <w:t xml:space="preserve">an evaluation A of an expression E if evaluation of A occurs on behalf of S or a </w:t>
+      </w:r>
+      <w:proofErr w:type="spellStart"/>
+      <w:r>
+        <w:t>substatement</w:t>
+      </w:r>
+      <w:proofErr w:type="spellEnd"/>
+      <w:r>
+        <w:t xml:space="preserve"> of S.  [</w:t>
       </w:r>
       <w:r>
         <w:rPr>
@@ -149,13 +76,7 @@
         <w:t>Note</w:t>
       </w:r>
       <w:r>
-        <w:t xml:space="preserve">: </w:t>
-      </w:r>
-      <w:r>
-        <w:t xml:space="preserve">Expression </w:t>
-      </w:r>
-      <w:r>
-        <w:t>E might be in the invocation of a function while S is executing.]</w:t>
+        <w:t>: Expression E might be in the invocation of a function while S is executing.]</w:t>
       </w:r>
     </w:p>
     <w:p>
@@ -163,136 +84,28 @@
         <w:pStyle w:val="Body"/>
         <w:ind w:left="720"/>
       </w:pPr>
-      <w:ins w:id="10" w:author="Halpern, Pablo G" w:date="2016-02-03T18:50:00Z">
-        <w:r>
-          <w:rPr>
-            <w:i/>
-          </w:rPr>
-          <w:t xml:space="preserve">Vertical </w:t>
-        </w:r>
-      </w:ins>
-      <w:ins w:id="11" w:author="Halpern, Pablo G" w:date="2016-02-03T20:02:00Z">
-        <w:r>
-          <w:rPr>
-            <w:i/>
-          </w:rPr>
-          <w:t>antecedent</w:t>
-        </w:r>
-      </w:ins>
-      <w:ins w:id="12" w:author="Halpern, Pablo G" w:date="2016-02-03T18:50:00Z">
-        <w:r>
-          <w:rPr>
-            <w:i/>
-          </w:rPr>
-          <w:t xml:space="preserve"> </w:t>
-        </w:r>
-      </w:ins>
-      <w:ins w:id="13" w:author="Halpern, Pablo G" w:date="2016-02-03T18:51:00Z">
-        <w:r>
-          <w:t xml:space="preserve">is an </w:t>
-        </w:r>
-      </w:ins>
-      <w:ins w:id="14" w:author="Halpern, Pablo G" w:date="2016-02-03T18:53:00Z">
-        <w:r>
-          <w:t>irreflexive</w:t>
-        </w:r>
-      </w:ins>
-      <w:ins w:id="15" w:author="Halpern, Pablo G" w:date="2016-02-03T18:51:00Z">
-        <w:r>
-          <w:t xml:space="preserve">, </w:t>
-        </w:r>
-        <w:r>
-          <w:t>non</w:t>
-        </w:r>
-        <w:r>
-          <w:t xml:space="preserve">symmetric, </w:t>
-        </w:r>
-        <w:r>
-          <w:t>non</w:t>
-        </w:r>
-        <w:r>
-          <w:t xml:space="preserve">transitive relationship between two evaluations. </w:t>
-        </w:r>
-      </w:ins>
-      <w:r>
-        <w:t xml:space="preserve">For evaluation A </w:t>
-      </w:r>
-      <w:del w:id="16" w:author="Halpern, Pablo G" w:date="2016-02-03T18:52:00Z">
-        <w:r>
-          <w:delText xml:space="preserve">of an expression </w:delText>
-        </w:r>
-      </w:del>
-      <w:r>
-        <w:t xml:space="preserve">and </w:t>
-      </w:r>
-      <w:r>
-        <w:t xml:space="preserve">a different </w:t>
-      </w:r>
-      <w:r>
-        <w:t xml:space="preserve">evaluation B </w:t>
-      </w:r>
-      <w:ins w:id="17" w:author="Halpern, Pablo G" w:date="2016-02-03T18:52:00Z">
-        <w:r>
-          <w:t>(</w:t>
-        </w:r>
-      </w:ins>
-      <w:r>
-        <w:t xml:space="preserve">of </w:t>
-      </w:r>
-      <w:del w:id="18" w:author="Halpern, Pablo G" w:date="2016-02-03T18:52:00Z">
-        <w:r>
-          <w:delText>(</w:delText>
-        </w:r>
-      </w:del>
-      <w:r>
-        <w:t>possibly the same</w:t>
-      </w:r>
-      <w:del w:id="19" w:author="Halpern, Pablo G" w:date="2016-02-03T18:52:00Z">
-        <w:r>
-          <w:delText>)</w:delText>
-        </w:r>
-      </w:del>
-      <w:r>
-        <w:t xml:space="preserve"> expression</w:t>
-      </w:r>
-      <w:ins w:id="20" w:author="Halpern, Pablo G" w:date="2016-02-03T18:52:00Z">
-        <w:r>
-          <w:t>)</w:t>
-        </w:r>
-      </w:ins>
-      <w:r>
-        <w:t xml:space="preserve">, both within the same invocation of an element access function, evaluation </w:t>
-      </w:r>
-      <w:r>
-        <w:t xml:space="preserve">A is a </w:t>
-      </w:r>
       <w:r>
         <w:rPr>
           <w:i/>
         </w:rPr>
-        <w:t xml:space="preserve">vertical </w:t>
-      </w:r>
-      <w:del w:id="21" w:author="Halpern, Pablo G" w:date="2016-02-03T20:02:00Z">
-        <w:r>
-          <w:rPr>
-            <w:i/>
-          </w:rPr>
-          <w:delText>precedent</w:delText>
-        </w:r>
-      </w:del>
-      <w:ins w:id="22" w:author="Halpern, Pablo G" w:date="2016-02-03T20:02:00Z">
-        <w:r>
-          <w:rPr>
-            <w:i/>
-          </w:rPr>
-          <w:t>antecedent</w:t>
-        </w:r>
-      </w:ins>
+        <w:t xml:space="preserve">Vertical antecedent </w:t>
+      </w:r>
+      <w:r>
+        <w:t xml:space="preserve">is an irreflexive, </w:t>
+      </w:r>
+      <w:proofErr w:type="spellStart"/>
+      <w:r>
+        <w:t>nonsymmetric</w:t>
+      </w:r>
+      <w:proofErr w:type="spellEnd"/>
+      <w:r>
+        <w:t xml:space="preserve">, nontransitive relationship between two evaluations. For evaluation A and a different evaluation B (of possibly the same expression), both within the same invocation of an element access function, evaluation A is a </w:t>
+      </w:r>
       <w:r>
         <w:rPr>
           <w:i/>
         </w:rPr>
-        <w:t xml:space="preserve"> </w:t>
+        <w:t xml:space="preserve">vertical antecedent </w:t>
       </w:r>
       <w:r>
         <w:t>of evaluation B if:</w:t>
@@ -319,25 +132,13 @@
         </w:numPr>
       </w:pPr>
       <w:r>
-        <w:t xml:space="preserve">if there are evaluations </w:t>
-      </w:r>
-      <w:r>
-        <w:t xml:space="preserve">sequenced </w:t>
-      </w:r>
-      <w:r>
-        <w:t xml:space="preserve">between A and B, </w:t>
-      </w:r>
-      <w:r>
-        <w:t xml:space="preserve">there exists a statement execution </w:t>
-      </w:r>
-      <w:r>
-        <w:t xml:space="preserve">or expression evaluation </w:t>
-      </w:r>
-      <w:r>
-        <w:t>that</w:t>
-      </w:r>
-      <w:r>
-        <w:t>:</w:t>
+        <w:t xml:space="preserve">if there are evaluations sequenced between A and B, there exists a statement execution </w:t>
+      </w:r>
+      <w:r>
+        <w:t xml:space="preserve">S </w:t>
+      </w:r>
+      <w:r>
+        <w:t>or expression evaluation that:</w:t>
       </w:r>
     </w:p>
     <w:p>
@@ -350,19 +151,7 @@
         <w:spacing w:before="0" w:after="0"/>
       </w:pPr>
       <w:r>
-        <w:t>contains</w:t>
-      </w:r>
-      <w:r>
-        <w:t xml:space="preserve"> A</w:t>
-      </w:r>
-      <w:r>
-        <w:t>,</w:t>
-      </w:r>
-      <w:r>
-        <w:t xml:space="preserve"> </w:t>
-      </w:r>
-      <w:r>
-        <w:t xml:space="preserve">and </w:t>
+        <w:t xml:space="preserve">contains A, and </w:t>
       </w:r>
     </w:p>
     <w:p>
@@ -375,22 +164,7 @@
         <w:spacing w:before="0" w:after="0"/>
       </w:pPr>
       <w:r>
-        <w:t xml:space="preserve">contains </w:t>
-      </w:r>
-      <w:r>
-        <w:t>all said</w:t>
-      </w:r>
-      <w:r>
-        <w:t xml:space="preserve"> evaluations between </w:t>
-      </w:r>
-      <w:r>
-        <w:t>A</w:t>
-      </w:r>
-      <w:r>
-        <w:t xml:space="preserve"> and B</w:t>
-      </w:r>
-      <w:r>
-        <w:t xml:space="preserve">, </w:t>
+        <w:t xml:space="preserve">contains all said evaluations between A and B, </w:t>
       </w:r>
     </w:p>
     <w:p>
@@ -403,13 +177,7 @@
         <w:spacing w:before="0" w:after="0"/>
       </w:pPr>
       <w:r>
-        <w:t xml:space="preserve">but does not </w:t>
-      </w:r>
-      <w:r>
-        <w:t>contain</w:t>
-      </w:r>
-      <w:r>
-        <w:t xml:space="preserve"> B, and</w:t>
+        <w:t>but does not contain B, and</w:t>
       </w:r>
     </w:p>
     <w:p>
@@ -421,10 +189,7 @@
         </w:numPr>
       </w:pPr>
       <w:r>
-        <w:t>control reached B from A without executing a</w:t>
-      </w:r>
-      <w:r>
-        <w:t>ny of the following:</w:t>
+        <w:t>control reached B from A without executing any of the following:</w:t>
       </w:r>
     </w:p>
     <w:p>
@@ -437,18 +202,57 @@
         <w:spacing w:before="0" w:after="0"/>
       </w:pPr>
       <w:r>
-        <w:t>a</w:t>
+        <w:t xml:space="preserve">a </w:t>
+      </w:r>
+      <w:proofErr w:type="spellStart"/>
+      <w:r>
+        <w:t>goto</w:t>
+      </w:r>
+      <w:proofErr w:type="spellEnd"/>
+      <w:r>
+        <w:t xml:space="preserve"> statement</w:t>
       </w:r>
       <w:r>
         <w:t xml:space="preserve"> </w:t>
       </w:r>
-      <w:proofErr w:type="spellStart"/>
-      <w:r>
-        <w:t>goto</w:t>
-      </w:r>
-      <w:proofErr w:type="spellEnd"/>
-      <w:r>
-        <w:t xml:space="preserve"> statement, or</w:t>
+      <w:r>
+        <w:t xml:space="preserve">executed within </w:t>
+      </w:r>
+      <w:r>
+        <w:t xml:space="preserve">execution </w:t>
+      </w:r>
+      <w:r>
+        <w:t xml:space="preserve">S </w:t>
+      </w:r>
+      <w:r>
+        <w:t xml:space="preserve">that </w:t>
+      </w:r>
+      <w:r>
+        <w:t>jump</w:t>
+      </w:r>
+      <w:r>
+        <w:t>s</w:t>
+      </w:r>
+      <w:r>
+        <w:t xml:space="preserve"> to </w:t>
+      </w:r>
+      <w:r>
+        <w:t xml:space="preserve">a </w:t>
+      </w:r>
+      <w:r>
+        <w:t xml:space="preserve">statement </w:t>
+      </w:r>
+      <w:r>
+        <w:t>outside of</w:t>
+      </w:r>
+      <w:r>
+        <w:t xml:space="preserve"> </w:t>
+      </w:r>
+      <w:r>
+        <w:t>S</w:t>
+      </w:r>
+      <w:r>
+        <w:t>, or</w:t>
       </w:r>
     </w:p>
     <w:p>
@@ -461,18 +265,24 @@
         <w:spacing w:before="0" w:after="0"/>
       </w:pPr>
       <w:r>
-        <w:t xml:space="preserve">a switch statement that transfers control into a </w:t>
-      </w:r>
-      <w:commentRangeStart w:id="23"/>
-      <w:r>
-        <w:t>statement that is not a block</w:t>
-      </w:r>
-      <w:commentRangeEnd w:id="23"/>
-      <w:r>
-        <w:rPr>
-          <w:rStyle w:val="CommentReference"/>
-        </w:rPr>
-        <w:commentReference w:id="23"/>
+        <w:t xml:space="preserve">a switch statement </w:t>
+      </w:r>
+      <w:r>
+        <w:t xml:space="preserve">executed within S </w:t>
+      </w:r>
+      <w:r>
+        <w:t xml:space="preserve">that transfers control into </w:t>
+      </w:r>
+      <w:r>
+        <w:t xml:space="preserve">a </w:t>
+      </w:r>
+      <w:proofErr w:type="spellStart"/>
+      <w:r>
+        <w:t>substatement</w:t>
+      </w:r>
+      <w:proofErr w:type="spellEnd"/>
+      <w:r>
+        <w:t xml:space="preserve"> of a nested selection or iteration statement</w:t>
       </w:r>
       <w:r>
         <w:t>, or</w:t>
@@ -507,398 +317,199 @@
     <w:p>
       <w:pPr>
         <w:pStyle w:val="Rationale"/>
-        <w:rPr>
-          <w:ins w:id="24" w:author="Halpern, Pablo G" w:date="2016-02-03T19:36:00Z"/>
-        </w:rPr>
-      </w:pPr>
-      <w:ins w:id="25" w:author="Halpern, Pablo G" w:date="2016-02-03T19:11:00Z">
-        <w:r>
-          <w:t xml:space="preserve">The </w:t>
-        </w:r>
-      </w:ins>
-      <w:ins w:id="26" w:author="Halpern, Pablo G" w:date="2016-02-03T19:40:00Z">
-        <w:r>
-          <w:t>first</w:t>
-        </w:r>
-      </w:ins>
-      <w:ins w:id="27" w:author="Halpern, Pablo G" w:date="2016-02-03T19:35:00Z">
-        <w:r>
-          <w:t xml:space="preserve"> and </w:t>
-        </w:r>
-      </w:ins>
-      <w:ins w:id="28" w:author="Halpern, Pablo G" w:date="2016-02-03T19:11:00Z">
-        <w:r>
-          <w:t>second major</w:t>
-        </w:r>
-        <w:r>
-          <w:t xml:space="preserve"> bullet</w:t>
-        </w:r>
-      </w:ins>
-      <w:ins w:id="29" w:author="Halpern, Pablo G" w:date="2016-02-03T19:36:00Z">
-        <w:r>
-          <w:t>s</w:t>
-        </w:r>
-      </w:ins>
-      <w:ins w:id="30" w:author="Halpern, Pablo G" w:date="2016-02-03T19:11:00Z">
-        <w:r>
-          <w:t xml:space="preserve"> </w:t>
-        </w:r>
-      </w:ins>
-      <w:ins w:id="31" w:author="Halpern, Pablo G" w:date="2016-02-03T19:13:00Z">
-        <w:r>
-          <w:t xml:space="preserve">above </w:t>
-        </w:r>
-      </w:ins>
-      <w:ins w:id="32" w:author="Halpern, Pablo G" w:date="2016-02-03T19:11:00Z">
-        <w:r>
-          <w:t xml:space="preserve">describes the notion </w:t>
-        </w:r>
-      </w:ins>
-      <w:ins w:id="33" w:author="Halpern, Pablo G" w:date="2016-02-03T19:14:00Z">
-        <w:r>
-          <w:t xml:space="preserve">related to </w:t>
-        </w:r>
-      </w:ins>
-      <w:ins w:id="34" w:author="Halpern, Pablo G" w:date="2016-02-03T19:11:00Z">
-        <w:r>
-          <w:t xml:space="preserve">“immediately </w:t>
-        </w:r>
-        <w:proofErr w:type="gramStart"/>
-        <w:r>
-          <w:t>precedes</w:t>
-        </w:r>
-        <w:proofErr w:type="gramEnd"/>
-        <w:r>
-          <w:t xml:space="preserve">”.  If </w:t>
-        </w:r>
-        <w:proofErr w:type="gramStart"/>
-        <w:r>
-          <w:t>A and</w:t>
-        </w:r>
-        <w:proofErr w:type="gramEnd"/>
-        <w:r>
-          <w:t xml:space="preserve"> B are part of the </w:t>
-        </w:r>
-        <w:r>
-          <w:rPr>
-            <w:i/>
-          </w:rPr>
-          <w:t>same</w:t>
-        </w:r>
-        <w:r>
-          <w:t xml:space="preserve"> statement, then A is a vertical </w:t>
-        </w:r>
-      </w:ins>
-      <w:ins w:id="35" w:author="Halpern, Pablo G" w:date="2016-02-03T20:02:00Z">
-        <w:r>
-          <w:t>antecedent</w:t>
-        </w:r>
-      </w:ins>
-      <w:ins w:id="36" w:author="Halpern, Pablo G" w:date="2016-02-03T19:11:00Z">
-        <w:r>
-          <w:t xml:space="preserve"> of B only if there is nothing sequenced between them.  If </w:t>
-        </w:r>
-        <w:proofErr w:type="gramStart"/>
-        <w:r>
-          <w:t>A and</w:t>
-        </w:r>
-        <w:proofErr w:type="gramEnd"/>
-        <w:r>
-          <w:t xml:space="preserve"> B are part of </w:t>
-        </w:r>
-      </w:ins>
-      <w:ins w:id="37" w:author="Halpern, Pablo G" w:date="2016-02-03T19:15:00Z">
-        <w:r>
-          <w:rPr>
-            <w:i/>
-          </w:rPr>
-          <w:t>different</w:t>
-        </w:r>
-        <w:r>
-          <w:t xml:space="preserve"> </w:t>
-        </w:r>
-      </w:ins>
-      <w:ins w:id="38" w:author="Halpern, Pablo G" w:date="2016-02-03T19:11:00Z">
-        <w:r>
-          <w:t>statement</w:t>
-        </w:r>
-      </w:ins>
-      <w:ins w:id="39" w:author="Halpern, Pablo G" w:date="2016-02-03T19:15:00Z">
-        <w:r>
-          <w:t>s</w:t>
-        </w:r>
-      </w:ins>
-      <w:ins w:id="40" w:author="Halpern, Pablo G" w:date="2016-02-03T19:11:00Z">
-        <w:r>
-          <w:t xml:space="preserve">, then A is a vertical </w:t>
-        </w:r>
-      </w:ins>
-      <w:ins w:id="41" w:author="Halpern, Pablo G" w:date="2016-02-03T20:02:00Z">
-        <w:r>
-          <w:t>antecedent</w:t>
-        </w:r>
-      </w:ins>
-      <w:ins w:id="42" w:author="Halpern, Pablo G" w:date="2016-02-03T19:11:00Z">
-        <w:r>
-          <w:t xml:space="preserve"> of B if, by popping out zero or more levels of nesting, you find a point where the statement containing A immediately precedes B.</w:t>
-        </w:r>
-      </w:ins>
-      <w:ins w:id="43" w:author="Halpern, Pablo G" w:date="2016-02-03T19:15:00Z">
-        <w:r>
-          <w:t xml:space="preserve">  </w:t>
-        </w:r>
-      </w:ins>
-      <w:ins w:id="44" w:author="Halpern, Pablo G" w:date="2016-02-04T17:27:00Z">
-        <w:r>
-          <w:t>In the latter case, B</w:t>
-        </w:r>
-      </w:ins>
-      <w:ins w:id="45" w:author="Halpern, Pablo G" w:date="2016-02-03T19:15:00Z">
-        <w:r>
-          <w:t xml:space="preserve"> is the point </w:t>
-        </w:r>
-      </w:ins>
-      <w:ins w:id="46" w:author="Halpern, Pablo G" w:date="2016-02-03T19:16:00Z">
-        <w:r>
-          <w:t>of re-convergence after a control-flow divergence.</w:t>
-        </w:r>
-      </w:ins>
-    </w:p>
-    <w:p>
-      <w:pPr>
-        <w:pStyle w:val="Rationale"/>
-        <w:rPr>
-          <w:ins w:id="47" w:author="Halpern, Pablo G" w:date="2016-02-03T19:35:00Z"/>
-        </w:rPr>
-      </w:pPr>
-      <w:ins w:id="48" w:author="Halpern, Pablo G" w:date="2016-02-03T19:36:00Z">
-        <w:r>
-          <w:t xml:space="preserve">The third major bullet is needed to handle cases where re-convergence is difficult or impossible to establish.  In those cases, </w:t>
-        </w:r>
-      </w:ins>
-      <w:ins w:id="49" w:author="Halpern, Pablo G" w:date="2016-02-03T19:38:00Z">
-        <w:r>
-          <w:t xml:space="preserve">the guarantees </w:t>
-        </w:r>
-      </w:ins>
-      <w:ins w:id="50" w:author="Halpern, Pablo G" w:date="2016-02-03T19:40:00Z">
-        <w:r>
-          <w:t>degenerate</w:t>
-        </w:r>
-      </w:ins>
-      <w:ins w:id="51" w:author="Halpern, Pablo G" w:date="2016-02-03T19:38:00Z">
-        <w:r>
-          <w:t xml:space="preserve"> to those provided by the </w:t>
-        </w:r>
-        <w:proofErr w:type="spellStart"/>
-        <w:r>
-          <w:rPr>
-            <w:rStyle w:val="Codeinline"/>
-          </w:rPr>
-          <w:t>uns</w:t>
-        </w:r>
-      </w:ins>
-      <w:ins w:id="52" w:author="Halpern, Pablo G" w:date="2016-02-03T19:39:00Z">
-        <w:r>
-          <w:rPr>
-            <w:rStyle w:val="Codeinline"/>
-          </w:rPr>
-          <w:t>e</w:t>
-        </w:r>
-      </w:ins>
-      <w:ins w:id="53" w:author="Halpern, Pablo G" w:date="2016-02-03T19:38:00Z">
-        <w:r>
-          <w:rPr>
-            <w:rStyle w:val="Codeinline"/>
-          </w:rPr>
-          <w:t>quenced_execution_polic</w:t>
-        </w:r>
-        <w:r>
-          <w:rPr>
-            <w:rStyle w:val="Codeinline"/>
-          </w:rPr>
-          <w:t>y</w:t>
-        </w:r>
-        <w:proofErr w:type="spellEnd"/>
-        <w:r>
-          <w:t xml:space="preserve"> until </w:t>
-        </w:r>
-      </w:ins>
-      <w:ins w:id="54" w:author="Halpern, Pablo G" w:date="2016-02-03T19:36:00Z">
-        <w:r>
-          <w:t xml:space="preserve">convergence is re-established </w:t>
-        </w:r>
-      </w:ins>
-      <w:ins w:id="55" w:author="Halpern, Pablo G" w:date="2016-02-03T19:39:00Z">
-        <w:r>
-          <w:t>at the end of</w:t>
-        </w:r>
-      </w:ins>
-      <w:ins w:id="56" w:author="Halpern, Pablo G" w:date="2016-02-03T19:36:00Z">
-        <w:r>
-          <w:t xml:space="preserve"> the block containing both the jump statement and the </w:t>
-        </w:r>
-      </w:ins>
-      <w:ins w:id="57" w:author="Halpern, Pablo G" w:date="2016-02-03T19:37:00Z">
-        <w:r>
-          <w:t>jumped</w:t>
-        </w:r>
-      </w:ins>
-      <w:ins w:id="58" w:author="Halpern, Pablo G" w:date="2016-02-03T19:36:00Z">
-        <w:r>
-          <w:t>-</w:t>
-        </w:r>
-      </w:ins>
-      <w:ins w:id="59" w:author="Halpern, Pablo G" w:date="2016-02-03T19:37:00Z">
-        <w:r>
-          <w:t>to statement.</w:t>
-        </w:r>
-      </w:ins>
-    </w:p>
-    <w:p>
-      <w:pPr>
-        <w:pStyle w:val="Body"/>
-        <w:ind w:left="720"/>
-      </w:pPr>
-      <w:ins w:id="60" w:author="Halpern, Pablo G" w:date="2016-02-03T19:21:00Z">
-        <w:r>
-          <w:rPr>
-            <w:i/>
-          </w:rPr>
-          <w:t xml:space="preserve">Horizontal </w:t>
-        </w:r>
-      </w:ins>
-      <w:ins w:id="61" w:author="Halpern, Pablo G" w:date="2016-02-03T20:02:00Z">
-        <w:r>
-          <w:rPr>
-            <w:i/>
-          </w:rPr>
-          <w:t>antecedent</w:t>
-        </w:r>
-      </w:ins>
-      <w:ins w:id="62" w:author="Halpern, Pablo G" w:date="2016-02-03T19:21:00Z">
-        <w:r>
-          <w:rPr>
-            <w:i/>
-          </w:rPr>
-          <w:t xml:space="preserve"> </w:t>
-        </w:r>
-        <w:r>
-          <w:t>is an irreflexive, nonsym</w:t>
-        </w:r>
-      </w:ins>
-      <w:ins w:id="63" w:author="Halpern, Pablo G" w:date="2016-02-03T19:22:00Z">
-        <w:r>
-          <w:t>m</w:t>
-        </w:r>
-      </w:ins>
-      <w:ins w:id="64" w:author="Halpern, Pablo G" w:date="2016-02-03T19:21:00Z">
-        <w:r>
-          <w:t>etric,</w:t>
-        </w:r>
-      </w:ins>
-      <w:ins w:id="65" w:author="Halpern, Pablo G" w:date="2016-02-03T19:22:00Z">
-        <w:r>
-          <w:t xml:space="preserve"> transitive relationship </w:t>
-        </w:r>
-        <w:proofErr w:type="spellStart"/>
-        <w:r>
-          <w:t>relationship</w:t>
-        </w:r>
-        <w:proofErr w:type="spellEnd"/>
-        <w:r>
-          <w:t xml:space="preserve"> between t</w:t>
-        </w:r>
-      </w:ins>
-      <w:ins w:id="66" w:author="Halpern, Pablo G" w:date="2016-02-03T19:23:00Z">
-        <w:r>
-          <w:t>w</w:t>
-        </w:r>
-      </w:ins>
-      <w:ins w:id="67" w:author="Halpern, Pablo G" w:date="2016-02-03T19:22:00Z">
-        <w:r>
-          <w:t>o evaluations with different contexts.</w:t>
-        </w:r>
-      </w:ins>
-      <w:ins w:id="68" w:author="Halpern, Pablo G" w:date="2016-02-03T19:21:00Z">
-        <w:r>
-          <w:t xml:space="preserve"> </w:t>
-        </w:r>
-      </w:ins>
-      <w:r>
-        <w:t xml:space="preserve">Within two </w:t>
-      </w:r>
-      <w:commentRangeStart w:id="69"/>
-      <w:r>
-        <w:t xml:space="preserve">invocations </w:t>
-      </w:r>
-      <w:commentRangeEnd w:id="69"/>
-      <w:r>
-        <w:rPr>
-          <w:rStyle w:val="CommentReference"/>
-        </w:rPr>
-        <w:commentReference w:id="69"/>
-      </w:r>
-      <w:r>
-        <w:t xml:space="preserve">of an element access function, given evaluations </w:t>
-      </w:r>
-      <w:r>
-        <w:t>B</w:t>
-      </w:r>
-      <w:r>
-        <w:t xml:space="preserve"> and B</w:t>
-      </w:r>
-      <w:r>
-        <w:sym w:font="Symbol" w:char="F0A2"/>
-      </w:r>
-      <w:r>
-        <w:t xml:space="preserve"> of an expression X, B is </w:t>
-      </w:r>
-      <w:r>
-        <w:t>a</w:t>
+      </w:pPr>
+      <w:r>
+        <w:t>The first and second major</w:t>
+      </w:r>
+      <w:r>
+        <w:t xml:space="preserve"> bullet</w:t>
+      </w:r>
+      <w:r>
+        <w:t>s</w:t>
       </w:r>
       <w:r>
         <w:t xml:space="preserve"> </w:t>
+      </w:r>
+      <w:r>
+        <w:t xml:space="preserve">above </w:t>
+      </w:r>
+      <w:r>
+        <w:t xml:space="preserve">describes the notion </w:t>
+      </w:r>
+      <w:r>
+        <w:t xml:space="preserve">related to </w:t>
+      </w:r>
+      <w:r>
+        <w:t xml:space="preserve">“immediately </w:t>
+      </w:r>
+      <w:proofErr w:type="gramStart"/>
+      <w:r>
+        <w:t>precedes</w:t>
+      </w:r>
+      <w:proofErr w:type="gramEnd"/>
+      <w:r>
+        <w:t xml:space="preserve">”.  If </w:t>
+      </w:r>
+      <w:proofErr w:type="gramStart"/>
+      <w:r>
+        <w:t>A and</w:t>
+      </w:r>
+      <w:proofErr w:type="gramEnd"/>
+      <w:r>
+        <w:t xml:space="preserve"> B are part of the </w:t>
       </w:r>
       <w:r>
         <w:rPr>
           <w:i/>
         </w:rPr>
-        <w:t xml:space="preserve">horizontal </w:t>
-      </w:r>
-      <w:del w:id="70" w:author="Halpern, Pablo G" w:date="2016-02-03T20:02:00Z">
-        <w:r>
-          <w:rPr>
-            <w:i/>
-          </w:rPr>
-          <w:delText>precedent</w:delText>
-        </w:r>
-      </w:del>
-      <w:ins w:id="71" w:author="Halpern, Pablo G" w:date="2016-02-03T20:02:00Z">
-        <w:r>
-          <w:rPr>
-            <w:i/>
-          </w:rPr>
-          <w:t>antecedent</w:t>
-        </w:r>
-      </w:ins>
+        <w:t>same</w:t>
+      </w:r>
+      <w:r>
+        <w:t xml:space="preserve"> statement, then A is a vertical </w:t>
+      </w:r>
+      <w:r>
+        <w:t>antecedent</w:t>
+      </w:r>
+      <w:r>
+        <w:t xml:space="preserve"> of B only if there is nothing sequenced between them.  If </w:t>
+      </w:r>
+      <w:proofErr w:type="gramStart"/>
+      <w:r>
+        <w:t>A and</w:t>
+      </w:r>
+      <w:proofErr w:type="gramEnd"/>
+      <w:r>
+        <w:t xml:space="preserve"> B are part of </w:t>
+      </w:r>
+      <w:r>
+        <w:rPr>
+          <w:i/>
+        </w:rPr>
+        <w:t>different</w:t>
+      </w:r>
       <w:r>
         <w:t xml:space="preserve"> </w:t>
       </w:r>
       <w:r>
-        <w:t xml:space="preserve">of </w:t>
-      </w:r>
-      <w:r>
-        <w:t>B</w:t>
+        <w:t>statement</w:t>
+      </w:r>
+      <w:r>
+        <w:t>s</w:t>
+      </w:r>
+      <w:r>
+        <w:t xml:space="preserve">, then A is a vertical </w:t>
+      </w:r>
+      <w:r>
+        <w:t>antecedent</w:t>
+      </w:r>
+      <w:r>
+        <w:t xml:space="preserve"> of B if, by popping out zero or more levels of nesting, you find a point where the statement containing A immediately precedes B.</w:t>
+      </w:r>
+      <w:r>
+        <w:t xml:space="preserve">  This is the point of re-convergence after a control-flow divergence.</w:t>
+      </w:r>
+    </w:p>
+    <w:p>
+      <w:pPr>
+        <w:pStyle w:val="Rationale"/>
+      </w:pPr>
+      <w:r>
+        <w:t xml:space="preserve">The third major bullet is needed to handle cases where re-convergence is difficult or impossible to establish.  In those cases, the guarantees degenerate to those provided by the </w:t>
+      </w:r>
+      <w:proofErr w:type="spellStart"/>
+      <w:r>
+        <w:rPr>
+          <w:rStyle w:val="Codeinline"/>
+        </w:rPr>
+        <w:t>unse</w:t>
+      </w:r>
+      <w:r>
+        <w:rPr>
+          <w:rStyle w:val="Codeinline"/>
+        </w:rPr>
+        <w:t>quenced_execution_polic</w:t>
+      </w:r>
+      <w:r>
+        <w:rPr>
+          <w:rStyle w:val="Codeinline"/>
+        </w:rPr>
+        <w:t>y</w:t>
+      </w:r>
+      <w:proofErr w:type="spellEnd"/>
+      <w:r>
+        <w:t xml:space="preserve"> until convergence is re-established at the end of the block containing both the jump statement and the jumped-to statement.</w:t>
+      </w:r>
+    </w:p>
+    <w:p>
+      <w:pPr>
+        <w:pStyle w:val="Body"/>
+        <w:ind w:left="720"/>
+      </w:pPr>
+      <w:r>
+        <w:t xml:space="preserve">Each invocation of an element access function performed by an algorithm with an input range is associated with a value in that range, called its </w:t>
+      </w:r>
+      <w:r>
+        <w:rPr>
+          <w:i/>
+        </w:rPr>
+        <w:t>context</w:t>
+      </w:r>
+      <w:r>
+        <w:t xml:space="preserve">. </w:t>
+      </w:r>
+      <w:r>
+        <w:rPr>
+          <w:i/>
+        </w:rPr>
+        <w:t xml:space="preserve"> </w:t>
+      </w:r>
+      <w:r>
+        <w:rPr>
+          <w:i/>
+        </w:rPr>
+        <w:t xml:space="preserve">Horizontal antecedent </w:t>
+      </w:r>
+      <w:r>
+        <w:t xml:space="preserve">is an irreflexive, </w:t>
+      </w:r>
+      <w:proofErr w:type="spellStart"/>
+      <w:r>
+        <w:t>nonsymmetric</w:t>
+      </w:r>
+      <w:proofErr w:type="spellEnd"/>
+      <w:r>
+        <w:t xml:space="preserve">, transitive relationship between two evaluations with different contexts. Within </w:t>
+      </w:r>
+      <w:r>
+        <w:lastRenderedPageBreak/>
+        <w:t xml:space="preserve">two </w:t>
+      </w:r>
+      <w:r>
+        <w:t xml:space="preserve">applications </w:t>
+      </w:r>
+      <w:r>
+        <w:t>of an element access function, given evaluations B and B</w:t>
       </w:r>
       <w:r>
         <w:sym w:font="Symbol" w:char="F0A2"/>
       </w:r>
       <w:r>
-        <w:t xml:space="preserve"> </w:t>
-      </w:r>
-      <w:r>
-        <w:t>if:</w:t>
+        <w:t xml:space="preserve"> of an expression X, B is a </w:t>
+      </w:r>
+      <w:r>
+        <w:rPr>
+          <w:i/>
+        </w:rPr>
+        <w:t>horizontal antecedent</w:t>
+      </w:r>
+      <w:r>
+        <w:t xml:space="preserve"> of B</w:t>
+      </w:r>
+      <w:r>
+        <w:sym w:font="Symbol" w:char="F0A2"/>
+      </w:r>
+      <w:r>
+        <w:t xml:space="preserve"> if:</w:t>
       </w:r>
     </w:p>
     <w:p>
@@ -910,50 +521,13 @@
         </w:numPr>
       </w:pPr>
       <w:r>
-        <w:lastRenderedPageBreak/>
-        <w:t xml:space="preserve">Context </w:t>
-      </w:r>
-      <w:r>
-        <w:t xml:space="preserve">of </w:t>
-      </w:r>
-      <w:r>
-        <w:t xml:space="preserve">B precedes context </w:t>
-      </w:r>
-      <w:r>
-        <w:t xml:space="preserve">of </w:t>
-      </w:r>
-      <w:r>
-        <w:t>B</w:t>
+        <w:t>Context of B precedes context of B</w:t>
       </w:r>
       <w:r>
         <w:sym w:font="Symbol" w:char="F0A2"/>
       </w:r>
       <w:r>
-        <w:t xml:space="preserve"> and neither evaluation has a </w:t>
-      </w:r>
-      <w:r>
-        <w:t>vertical</w:t>
-      </w:r>
-      <w:del w:id="72" w:author="Halpern, Pablo G" w:date="2016-02-03T19:19:00Z">
-        <w:r>
-          <w:delText>ly</w:delText>
-        </w:r>
-      </w:del>
-      <w:r>
-        <w:t xml:space="preserve"> </w:t>
-      </w:r>
-      <w:del w:id="73" w:author="Halpern, Pablo G" w:date="2016-02-03T20:02:00Z">
-        <w:r>
-          <w:delText>precedent</w:delText>
-        </w:r>
-      </w:del>
-      <w:ins w:id="74" w:author="Halpern, Pablo G" w:date="2016-02-03T20:02:00Z">
-        <w:r>
-          <w:t>antecedent</w:t>
-        </w:r>
-      </w:ins>
-      <w:r>
-        <w:t>, or</w:t>
+        <w:t xml:space="preserve"> and neither evaluation has a vertical antecedent, or</w:t>
       </w:r>
     </w:p>
     <w:p>
@@ -965,532 +539,280 @@
         </w:numPr>
       </w:pPr>
       <w:r>
-        <w:t>There exist</w:t>
-      </w:r>
-      <w:del w:id="75" w:author="Halpern, Pablo G" w:date="2016-02-03T19:19:00Z">
-        <w:r>
-          <w:delText>s</w:delText>
-        </w:r>
-      </w:del>
-      <w:r>
-        <w:t xml:space="preserve"> evaluations </w:t>
+        <w:t xml:space="preserve">There exist evaluations </w:t>
       </w:r>
       <w:proofErr w:type="gramStart"/>
       <w:r>
-        <w:t xml:space="preserve">A </w:t>
-      </w:r>
-      <w:r>
-        <w:t>and</w:t>
+        <w:t>A and</w:t>
       </w:r>
       <w:proofErr w:type="gramEnd"/>
       <w:r>
-        <w:t xml:space="preserve"> A’ </w:t>
-      </w:r>
-      <w:r>
-        <w:t xml:space="preserve">of a (possibly different) expression Y </w:t>
-      </w:r>
-      <w:r>
-        <w:t>that are</w:t>
-      </w:r>
-      <w:r>
-        <w:t xml:space="preserve"> the </w:t>
-      </w:r>
-      <w:r>
-        <w:t xml:space="preserve">vertical </w:t>
-      </w:r>
-      <w:del w:id="76" w:author="Halpern, Pablo G" w:date="2016-02-03T20:02:00Z">
-        <w:r>
-          <w:delText>precedent</w:delText>
-        </w:r>
-      </w:del>
-      <w:ins w:id="77" w:author="Halpern, Pablo G" w:date="2016-02-03T20:02:00Z">
-        <w:r>
-          <w:t>antecedent</w:t>
-        </w:r>
-      </w:ins>
-      <w:r>
-        <w:t xml:space="preserve">s of </w:t>
-      </w:r>
-      <w:r>
-        <w:t xml:space="preserve">evaluations </w:t>
-      </w:r>
-      <w:r>
-        <w:t>B and B</w:t>
+        <w:t xml:space="preserve"> A’ of a (possibly different) expression Y that are the vertical antecedents of evaluations B and B</w:t>
       </w:r>
       <w:r>
         <w:sym w:font="Symbol" w:char="F0A2"/>
       </w:r>
       <w:r>
-        <w:t xml:space="preserve"> respectively, and A is a </w:t>
-      </w:r>
-      <w:del w:id="78" w:author="Halpern, Pablo G" w:date="2016-02-03T14:38:00Z">
-        <w:r>
-          <w:delText>vertical</w:delText>
-        </w:r>
-      </w:del>
-      <w:ins w:id="79" w:author="Halpern, Pablo G" w:date="2016-02-03T14:38:00Z">
-        <w:r>
-          <w:t>horizontal</w:t>
-        </w:r>
-      </w:ins>
-      <w:r>
-        <w:t xml:space="preserve"> </w:t>
-      </w:r>
-      <w:del w:id="80" w:author="Halpern, Pablo G" w:date="2016-02-03T20:02:00Z">
-        <w:r>
-          <w:delText>precedent</w:delText>
-        </w:r>
-      </w:del>
-      <w:ins w:id="81" w:author="Halpern, Pablo G" w:date="2016-02-03T20:02:00Z">
-        <w:r>
-          <w:t>antecedent</w:t>
-        </w:r>
-      </w:ins>
-      <w:r>
-        <w:t xml:space="preserve"> of A’.</w:t>
+        <w:t xml:space="preserve"> respectively, and A is a horizontal antecedent of A’.</w:t>
       </w:r>
     </w:p>
     <w:p>
       <w:pPr>
         <w:pStyle w:val="Body"/>
         <w:ind w:left="720"/>
+      </w:pPr>
+      <w:r>
+        <w:t>[</w:t>
+      </w:r>
+      <w:r>
         <w:rPr>
-          <w:ins w:id="82" w:author="Halpern, Pablo G" w:date="2016-02-03T19:27:00Z"/>
+          <w:i/>
         </w:rPr>
-      </w:pPr>
-      <w:ins w:id="83" w:author="Halpern, Pablo G" w:date="2016-02-03T19:27:00Z">
-        <w:r>
-          <w:t>[</w:t>
-        </w:r>
-        <w:r>
-          <w:rPr>
-            <w:i/>
-          </w:rPr>
-          <w:t>Note:</w:t>
-        </w:r>
-        <w:r>
-          <w:t xml:space="preserve"> </w:t>
-        </w:r>
-      </w:ins>
-      <w:ins w:id="84" w:author="Halpern, Pablo G" w:date="2016-02-03T19:28:00Z">
-        <w:r>
-          <w:t>H</w:t>
-        </w:r>
-      </w:ins>
-      <w:ins w:id="85" w:author="Halpern, Pablo G" w:date="2016-02-03T19:27:00Z">
-        <w:r>
-          <w:t xml:space="preserve">orizontal </w:t>
-        </w:r>
-      </w:ins>
-      <w:ins w:id="86" w:author="Halpern, Pablo G" w:date="2016-02-03T20:02:00Z">
-        <w:r>
-          <w:t>antecedent</w:t>
-        </w:r>
-      </w:ins>
-      <w:ins w:id="87" w:author="Halpern, Pablo G" w:date="2016-02-03T19:27:00Z">
-        <w:r>
-          <w:t xml:space="preserve"> </w:t>
-        </w:r>
-      </w:ins>
-      <w:ins w:id="88" w:author="Halpern, Pablo G" w:date="2016-02-03T19:28:00Z">
-        <w:r>
-          <w:t>does not imply a sequenced-before relationship</w:t>
-        </w:r>
-      </w:ins>
-      <w:ins w:id="89" w:author="Halpern, Pablo G" w:date="2016-02-03T19:29:00Z">
-        <w:r>
-          <w:t>.</w:t>
-        </w:r>
-      </w:ins>
-      <w:ins w:id="90" w:author="Halpern, Pablo G" w:date="2016-02-03T19:28:00Z">
-        <w:r>
-          <w:t xml:space="preserve"> </w:t>
-        </w:r>
-        <w:proofErr w:type="gramStart"/>
-        <w:r>
-          <w:t xml:space="preserve">-- </w:t>
-        </w:r>
-      </w:ins>
-      <w:ins w:id="91" w:author="Halpern, Pablo G" w:date="2016-02-03T19:29:00Z">
-        <w:r>
-          <w:rPr>
-            <w:i/>
-          </w:rPr>
-          <w:t xml:space="preserve"> end</w:t>
-        </w:r>
-        <w:proofErr w:type="gramEnd"/>
-        <w:r>
-          <w:rPr>
-            <w:i/>
-          </w:rPr>
-          <w:t xml:space="preserve"> note</w:t>
-        </w:r>
-        <w:r>
-          <w:t>]</w:t>
-        </w:r>
-      </w:ins>
+        <w:t>Note:</w:t>
+      </w:r>
+      <w:r>
+        <w:t xml:space="preserve"> Horizontal antecedent does not imply a sequenced-before relationship. </w:t>
+      </w:r>
+      <w:proofErr w:type="gramStart"/>
+      <w:r>
+        <w:t xml:space="preserve">-- </w:t>
+      </w:r>
+      <w:r>
+        <w:rPr>
+          <w:i/>
+        </w:rPr>
+        <w:t xml:space="preserve"> end</w:t>
+      </w:r>
+      <w:proofErr w:type="gramEnd"/>
+      <w:r>
+        <w:rPr>
+          <w:i/>
+        </w:rPr>
+        <w:t xml:space="preserve"> note</w:t>
+      </w:r>
+      <w:r>
+        <w:t>]</w:t>
+      </w:r>
     </w:p>
     <w:p>
       <w:pPr>
         <w:pStyle w:val="Rationale"/>
+      </w:pPr>
+      <w:r>
+        <w:t>The rules for establishing the horizontal antecedent relationship match evaluations in one application with corresponding evaluations in a logically-later application of the element access function.  The nature of the rules are such that even nested loops work correctly.  For example, given</w:t>
+      </w:r>
+      <w:r>
         <w:rPr>
-          <w:ins w:id="92" w:author="Halpern, Pablo G" w:date="2016-02-03T19:43:00Z"/>
+          <w:rStyle w:val="FootnoteReference"/>
         </w:rPr>
-      </w:pPr>
-      <w:ins w:id="93" w:author="Halpern, Pablo G" w:date="2016-02-03T19:41:00Z">
-        <w:r>
-          <w:t xml:space="preserve">The rules for establishing the horizontal </w:t>
-        </w:r>
-      </w:ins>
-      <w:ins w:id="94" w:author="Halpern, Pablo G" w:date="2016-02-03T20:02:00Z">
-        <w:r>
-          <w:t>antecedent</w:t>
-        </w:r>
-      </w:ins>
-      <w:ins w:id="95" w:author="Halpern, Pablo G" w:date="2016-02-03T19:41:00Z">
-        <w:r>
-          <w:t xml:space="preserve"> relationship match evaluations in one </w:t>
-        </w:r>
-      </w:ins>
-      <w:ins w:id="96" w:author="Halpern, Pablo G" w:date="2016-02-03T19:42:00Z">
-        <w:r>
-          <w:t>application</w:t>
-        </w:r>
-      </w:ins>
-      <w:ins w:id="97" w:author="Halpern, Pablo G" w:date="2016-02-03T19:41:00Z">
-        <w:r>
-          <w:t xml:space="preserve"> with corresponding evaluations in a logically-later </w:t>
-        </w:r>
-      </w:ins>
-      <w:ins w:id="98" w:author="Halpern, Pablo G" w:date="2016-02-03T19:42:00Z">
-        <w:r>
-          <w:t>application of the element access function.  The nature of the rules are such that even nested loops work correctly.  For example, given:</w:t>
-        </w:r>
-      </w:ins>
+        <w:footnoteReference w:id="2"/>
+      </w:r>
+      <w:r>
+        <w:t>:</w:t>
+      </w:r>
     </w:p>
     <w:p>
       <w:pPr>
         <w:pStyle w:val="Rationale"/>
+      </w:pPr>
+      <w:r>
         <w:rPr>
-          <w:ins w:id="99" w:author="Halpern, Pablo G" w:date="2016-02-03T19:46:00Z"/>
+          <w:rStyle w:val="Codeinline"/>
         </w:rPr>
-      </w:pPr>
-      <w:ins w:id="100" w:author="Halpern, Pablo G" w:date="2016-02-03T19:43:00Z">
-        <w:r>
-          <w:rPr>
-            <w:rStyle w:val="Codeinline"/>
-          </w:rPr>
-          <w:t xml:space="preserve">    </w:t>
-        </w:r>
-        <w:proofErr w:type="gramStart"/>
-        <w:r>
-          <w:rPr>
-            <w:rStyle w:val="Codeinline"/>
-            <w:i/>
-          </w:rPr>
-          <w:t>b</w:t>
-        </w:r>
-        <w:proofErr w:type="gramEnd"/>
-        <w:r>
-          <w:rPr>
-            <w:rStyle w:val="Codeinline"/>
-          </w:rPr>
-          <w:t>;</w:t>
-        </w:r>
-        <w:r>
-          <w:rPr>
-            <w:rStyle w:val="Codeinline"/>
-          </w:rPr>
-          <w:br/>
-          <w:t xml:space="preserve">    </w:t>
-        </w:r>
-        <w:r>
-          <w:rPr>
-            <w:rStyle w:val="Codeinline"/>
-          </w:rPr>
-          <w:t>while (</w:t>
-        </w:r>
-      </w:ins>
-      <w:ins w:id="101" w:author="Halpern, Pablo G" w:date="2016-02-03T19:44:00Z">
-        <w:r>
-          <w:rPr>
-            <w:rStyle w:val="Codeinline"/>
-            <w:i/>
-          </w:rPr>
-          <w:t xml:space="preserve"> e</w:t>
-        </w:r>
-        <w:r>
-          <w:rPr>
-            <w:rStyle w:val="Codeinline"/>
-          </w:rPr>
-          <w:t xml:space="preserve"> )</w:t>
-        </w:r>
-        <w:r>
-          <w:rPr>
-            <w:rStyle w:val="Codeinline"/>
-          </w:rPr>
-          <w:br/>
-          <w:t xml:space="preserve">        </w:t>
-        </w:r>
-        <w:proofErr w:type="spellStart"/>
-        <w:r>
-          <w:rPr>
-            <w:rStyle w:val="Codeinline"/>
-            <w:i/>
-          </w:rPr>
-          <w:t>stmt</w:t>
-        </w:r>
-      </w:ins>
+        <w:t xml:space="preserve">    </w:t>
+      </w:r>
+      <w:proofErr w:type="gramStart"/>
+      <w:r>
+        <w:rPr>
+          <w:rStyle w:val="Codeinline"/>
+          <w:i/>
+        </w:rPr>
+        <w:t>b</w:t>
+      </w:r>
+      <w:proofErr w:type="gramEnd"/>
+      <w:r>
+        <w:rPr>
+          <w:rStyle w:val="Codeinline"/>
+        </w:rPr>
+        <w:t>;</w:t>
+      </w:r>
+      <w:r>
+        <w:rPr>
+          <w:rStyle w:val="Codeinline"/>
+        </w:rPr>
+        <w:br/>
+        <w:t xml:space="preserve">    while (</w:t>
+      </w:r>
+      <w:r>
+        <w:rPr>
+          <w:rStyle w:val="Codeinline"/>
+          <w:i/>
+        </w:rPr>
+        <w:t xml:space="preserve"> e</w:t>
+      </w:r>
+      <w:r>
+        <w:rPr>
+          <w:rStyle w:val="Codeinline"/>
+        </w:rPr>
+        <w:t xml:space="preserve"> )</w:t>
+      </w:r>
+      <w:r>
+        <w:rPr>
+          <w:rStyle w:val="Codeinline"/>
+        </w:rPr>
+        <w:br/>
+        <w:t xml:space="preserve">        </w:t>
+      </w:r>
+      <w:proofErr w:type="spellStart"/>
+      <w:r>
+        <w:rPr>
+          <w:rStyle w:val="Codeinline"/>
+          <w:i/>
+        </w:rPr>
+        <w:t>stmt</w:t>
+      </w:r>
       <w:proofErr w:type="spellEnd"/>
-      <w:ins w:id="102" w:author="Halpern, Pablo G" w:date="2016-02-03T19:45:00Z">
-        <w:r>
-          <w:rPr>
-            <w:rStyle w:val="Codeinline"/>
-          </w:rPr>
-          <w:t>;</w:t>
-        </w:r>
-        <w:r>
-          <w:rPr>
-            <w:rStyle w:val="Codeinline"/>
-          </w:rPr>
-          <w:br/>
-          <w:t xml:space="preserve">    </w:t>
-        </w:r>
-        <w:r>
-          <w:rPr>
-            <w:rStyle w:val="Codeinline"/>
-            <w:i/>
-          </w:rPr>
-          <w:t>c</w:t>
-        </w:r>
-        <w:r>
-          <w:rPr>
-            <w:rStyle w:val="Codeinline"/>
-          </w:rPr>
-          <w:t>;</w:t>
-        </w:r>
-      </w:ins>
+      <w:r>
+        <w:rPr>
+          <w:rStyle w:val="Codeinline"/>
+        </w:rPr>
+        <w:t>;</w:t>
+      </w:r>
+      <w:r>
+        <w:rPr>
+          <w:rStyle w:val="Codeinline"/>
+        </w:rPr>
+        <w:br/>
+        <w:t xml:space="preserve">    </w:t>
+      </w:r>
+      <w:r>
+        <w:rPr>
+          <w:rStyle w:val="Codeinline"/>
+          <w:i/>
+        </w:rPr>
+        <w:t>c</w:t>
+      </w:r>
+      <w:r>
+        <w:rPr>
+          <w:rStyle w:val="Codeinline"/>
+        </w:rPr>
+        <w:t>;</w:t>
+      </w:r>
     </w:p>
     <w:p>
       <w:pPr>
         <w:pStyle w:val="Rationale"/>
+      </w:pPr>
+      <w:proofErr w:type="gramStart"/>
+      <w:r>
+        <w:t>where</w:t>
+      </w:r>
+      <w:proofErr w:type="gramEnd"/>
+      <w:r>
+        <w:t xml:space="preserve"> </w:t>
+      </w:r>
+      <w:r>
         <w:rPr>
-          <w:ins w:id="103" w:author="Halpern, Pablo G" w:date="2016-02-03T19:34:00Z"/>
+          <w:i/>
         </w:rPr>
-      </w:pPr>
-      <w:proofErr w:type="gramStart"/>
-      <w:ins w:id="104" w:author="Halpern, Pablo G" w:date="2016-02-03T19:46:00Z">
-        <w:r>
-          <w:t>where</w:t>
-        </w:r>
-        <w:proofErr w:type="gramEnd"/>
-        <w:r>
-          <w:t xml:space="preserve"> </w:t>
-        </w:r>
-        <w:r>
-          <w:rPr>
-            <w:i/>
-          </w:rPr>
-          <w:t>b</w:t>
-        </w:r>
-      </w:ins>
-      <w:ins w:id="105" w:author="Halpern, Pablo G" w:date="2016-02-03T19:47:00Z">
-        <w:r>
-          <w:t xml:space="preserve"> is a horizontal </w:t>
-        </w:r>
-      </w:ins>
-      <w:ins w:id="106" w:author="Halpern, Pablo G" w:date="2016-02-03T20:02:00Z">
-        <w:r>
-          <w:t>antecedent</w:t>
-        </w:r>
-      </w:ins>
-      <w:ins w:id="107" w:author="Halpern, Pablo G" w:date="2016-02-03T19:47:00Z">
-        <w:r>
-          <w:t xml:space="preserve"> of </w:t>
-        </w:r>
-        <w:r>
-          <w:rPr>
-            <w:i/>
-          </w:rPr>
-          <w:t>b’</w:t>
-        </w:r>
-        <w:r>
-          <w:t>.</w:t>
-        </w:r>
-      </w:ins>
-      <w:ins w:id="108" w:author="Halpern, Pablo G" w:date="2016-02-03T19:46:00Z">
-        <w:r>
-          <w:t xml:space="preserve"> Intuitively, we would expect the kth evaluation </w:t>
-        </w:r>
-        <w:r>
-          <w:rPr>
-            <w:i/>
-          </w:rPr>
-          <w:t>e</w:t>
-        </w:r>
-        <w:r>
-          <w:t xml:space="preserve"> to be the horizontal </w:t>
-        </w:r>
-      </w:ins>
-      <w:ins w:id="109" w:author="Halpern, Pablo G" w:date="2016-02-03T20:02:00Z">
-        <w:r>
-          <w:t>antecedent</w:t>
-        </w:r>
-      </w:ins>
-      <w:ins w:id="110" w:author="Halpern, Pablo G" w:date="2016-02-03T19:46:00Z">
-        <w:r>
-          <w:t xml:space="preserve"> of the kth evaluation of </w:t>
-        </w:r>
-        <w:r>
-          <w:rPr>
-            <w:i/>
-          </w:rPr>
-          <w:t>e</w:t>
-        </w:r>
-        <w:r>
-          <w:sym w:font="Symbol" w:char="F0A2"/>
-        </w:r>
-        <w:r>
-          <w:t xml:space="preserve">, assuming both evaluations happen. Even if one of the invocations executes </w:t>
-        </w:r>
-        <w:r>
-          <w:rPr>
-            <w:i/>
-          </w:rPr>
-          <w:t>e</w:t>
-        </w:r>
-        <w:r>
-          <w:t xml:space="preserve"> more times than the other</w:t>
-        </w:r>
-      </w:ins>
-      <w:ins w:id="111" w:author="Halpern, Pablo G" w:date="2016-02-03T19:47:00Z">
-        <w:r>
-          <w:t xml:space="preserve">, </w:t>
-        </w:r>
-      </w:ins>
-      <w:ins w:id="112" w:author="Halpern, Pablo G" w:date="2016-02-03T19:49:00Z">
-        <w:r>
-          <w:t xml:space="preserve">the last </w:t>
-        </w:r>
-      </w:ins>
-      <w:ins w:id="113" w:author="Halpern, Pablo G" w:date="2016-02-03T19:50:00Z">
-        <w:r>
-          <w:t>evaluation</w:t>
-        </w:r>
-      </w:ins>
-      <w:ins w:id="114" w:author="Halpern, Pablo G" w:date="2016-02-03T19:51:00Z">
-        <w:r>
-          <w:t>s</w:t>
-        </w:r>
-      </w:ins>
-      <w:ins w:id="115" w:author="Halpern, Pablo G" w:date="2016-02-03T19:50:00Z">
-        <w:r>
-          <w:t xml:space="preserve"> of </w:t>
-        </w:r>
-        <w:r>
-          <w:rPr>
-            <w:i/>
-          </w:rPr>
-          <w:t>e</w:t>
-        </w:r>
-        <w:r>
-          <w:t xml:space="preserve"> and </w:t>
-        </w:r>
-        <w:r>
-          <w:rPr>
-            <w:i/>
-          </w:rPr>
-          <w:t>e</w:t>
-        </w:r>
-        <w:r>
-          <w:t xml:space="preserve">’ that is common to both invocations </w:t>
-        </w:r>
-      </w:ins>
-      <w:ins w:id="116" w:author="Halpern, Pablo G" w:date="2016-02-03T19:51:00Z">
-        <w:r>
-          <w:t>are</w:t>
-        </w:r>
-      </w:ins>
-      <w:ins w:id="117" w:author="Halpern, Pablo G" w:date="2016-02-03T19:49:00Z">
-        <w:r>
-          <w:t xml:space="preserve"> vertical </w:t>
-        </w:r>
-      </w:ins>
-      <w:ins w:id="118" w:author="Halpern, Pablo G" w:date="2016-02-03T20:02:00Z">
-        <w:r>
-          <w:t>antecedent</w:t>
-        </w:r>
-      </w:ins>
-      <w:ins w:id="119" w:author="Halpern, Pablo G" w:date="2016-02-03T19:51:00Z">
-        <w:r>
-          <w:t>s</w:t>
-        </w:r>
-      </w:ins>
-      <w:ins w:id="120" w:author="Halpern, Pablo G" w:date="2016-02-03T19:49:00Z">
-        <w:r>
-          <w:t xml:space="preserve"> of </w:t>
-        </w:r>
-        <w:r>
-          <w:rPr>
-            <w:i/>
-          </w:rPr>
-          <w:t>c</w:t>
-        </w:r>
-      </w:ins>
-      <w:ins w:id="121" w:author="Halpern, Pablo G" w:date="2016-02-03T19:51:00Z">
-        <w:r>
-          <w:t xml:space="preserve"> and </w:t>
-        </w:r>
-        <w:r>
-          <w:rPr>
-            <w:i/>
-          </w:rPr>
-          <w:t>c</w:t>
-        </w:r>
-        <w:r>
-          <w:t>’</w:t>
-        </w:r>
-      </w:ins>
-      <w:ins w:id="122" w:author="Halpern, Pablo G" w:date="2016-02-03T19:49:00Z">
-        <w:r>
-          <w:t xml:space="preserve">, so </w:t>
-        </w:r>
-      </w:ins>
-      <w:ins w:id="123" w:author="Halpern, Pablo G" w:date="2016-02-03T19:51:00Z">
-        <w:r>
-          <w:t xml:space="preserve">the horizontal </w:t>
-        </w:r>
-      </w:ins>
-      <w:ins w:id="124" w:author="Halpern, Pablo G" w:date="2016-02-03T20:02:00Z">
-        <w:r>
-          <w:t>antecedent</w:t>
-        </w:r>
-      </w:ins>
-      <w:ins w:id="125" w:author="Halpern, Pablo G" w:date="2016-02-03T19:51:00Z">
-        <w:r>
-          <w:t xml:space="preserve"> relationship is re-established for </w:t>
-        </w:r>
-      </w:ins>
-      <w:ins w:id="126" w:author="Halpern, Pablo G" w:date="2016-02-03T19:52:00Z">
-        <w:r>
-          <w:rPr>
-            <w:i/>
-          </w:rPr>
-          <w:t>c</w:t>
-        </w:r>
-        <w:r>
-          <w:t xml:space="preserve"> and </w:t>
-        </w:r>
-        <w:r>
-          <w:rPr>
-            <w:i/>
-          </w:rPr>
-          <w:t>c</w:t>
-        </w:r>
-        <w:r>
-          <w:t>’.</w:t>
-        </w:r>
-      </w:ins>
+        <w:t>b</w:t>
+      </w:r>
+      <w:r>
+        <w:t xml:space="preserve"> is a horizontal antecedent of </w:t>
+      </w:r>
+      <w:r>
+        <w:rPr>
+          <w:i/>
+        </w:rPr>
+        <w:t>b’</w:t>
+      </w:r>
+      <w:r>
+        <w:t xml:space="preserve">. Intuitively, we would expect the kth evaluation </w:t>
+      </w:r>
+      <w:r>
+        <w:rPr>
+          <w:i/>
+        </w:rPr>
+        <w:t>e</w:t>
+      </w:r>
+      <w:r>
+        <w:t xml:space="preserve"> to be the horizontal antecedent of the kth evaluation of </w:t>
+      </w:r>
+      <w:r>
+        <w:rPr>
+          <w:i/>
+        </w:rPr>
+        <w:t>e</w:t>
+      </w:r>
+      <w:r>
+        <w:sym w:font="Symbol" w:char="F0A2"/>
+      </w:r>
+      <w:r>
+        <w:t xml:space="preserve">, assuming both evaluations happen. Even if one of the invocations executes </w:t>
+      </w:r>
+      <w:r>
+        <w:rPr>
+          <w:i/>
+        </w:rPr>
+        <w:t>e</w:t>
+      </w:r>
+      <w:r>
+        <w:t xml:space="preserve"> more times than the other, the last evaluations of </w:t>
+      </w:r>
+      <w:r>
+        <w:rPr>
+          <w:i/>
+        </w:rPr>
+        <w:t>e</w:t>
+      </w:r>
+      <w:r>
+        <w:t xml:space="preserve"> and </w:t>
+      </w:r>
+      <w:r>
+        <w:rPr>
+          <w:i/>
+        </w:rPr>
+        <w:t>e</w:t>
+      </w:r>
+      <w:r>
+        <w:t xml:space="preserve">’ that is common to both invocations are vertical antecedents of </w:t>
+      </w:r>
+      <w:r>
+        <w:rPr>
+          <w:i/>
+        </w:rPr>
+        <w:t>c</w:t>
+      </w:r>
+      <w:r>
+        <w:t xml:space="preserve"> and </w:t>
+      </w:r>
+      <w:r>
+        <w:rPr>
+          <w:i/>
+        </w:rPr>
+        <w:t>c</w:t>
+      </w:r>
+      <w:r>
+        <w:t xml:space="preserve">’, so the horizontal antecedent relationship is re-established for </w:t>
+      </w:r>
+      <w:r>
+        <w:rPr>
+          <w:i/>
+        </w:rPr>
+        <w:t>c</w:t>
+      </w:r>
+      <w:r>
+        <w:t xml:space="preserve"> and </w:t>
+      </w:r>
+      <w:r>
+        <w:rPr>
+          <w:i/>
+        </w:rPr>
+        <w:t>c</w:t>
+      </w:r>
+      <w:r>
+        <w:t>’.</w:t>
+      </w:r>
     </w:p>
     <w:p>
       <w:pPr>
@@ -1554,10 +876,7 @@
         <w:sym w:font="Symbol" w:char="F0A2"/>
       </w:r>
       <w:r>
-        <w:t xml:space="preserve"> if</w:t>
-      </w:r>
-      <w:r>
-        <w:t>:</w:t>
+        <w:t xml:space="preserve"> if:</w:t>
       </w:r>
     </w:p>
     <w:p>
@@ -1569,44 +888,7 @@
         </w:numPr>
       </w:pPr>
       <w:r>
-        <w:t>T</w:t>
-      </w:r>
-      <w:r>
-        <w:t xml:space="preserve">here exists </w:t>
-      </w:r>
-      <w:r>
-        <w:t xml:space="preserve">an </w:t>
-      </w:r>
-      <w:r>
-        <w:t xml:space="preserve">evaluation B such that A is </w:t>
-      </w:r>
-      <w:r>
-        <w:t>sequenced before</w:t>
-      </w:r>
-      <w:r>
-        <w:t xml:space="preserve"> B and B is </w:t>
-      </w:r>
-      <w:r>
-        <w:t xml:space="preserve">a horizontal </w:t>
-      </w:r>
-      <w:del w:id="127" w:author="Halpern, Pablo G" w:date="2016-02-03T20:02:00Z">
-        <w:r>
-          <w:delText>precedent</w:delText>
-        </w:r>
-      </w:del>
-      <w:ins w:id="128" w:author="Halpern, Pablo G" w:date="2016-02-03T20:02:00Z">
-        <w:r>
-          <w:t>antecedent</w:t>
-        </w:r>
-      </w:ins>
-      <w:r>
-        <w:t xml:space="preserve"> </w:t>
-      </w:r>
-      <w:r>
-        <w:t xml:space="preserve">of </w:t>
-      </w:r>
-      <w:r>
-        <w:t>B</w:t>
+        <w:t>There exists an evaluation B such that A is sequenced before B and B is a horizontal antecedent of B</w:t>
       </w:r>
       <w:r>
         <w:sym w:font="Symbol" w:char="F0A2"/>
@@ -1624,13 +906,7 @@
         </w:numPr>
       </w:pPr>
       <w:r>
-        <w:t xml:space="preserve">There exists </w:t>
-      </w:r>
-      <w:r>
-        <w:t xml:space="preserve">an </w:t>
-      </w:r>
-      <w:r>
-        <w:t>evaluation A</w:t>
+        <w:t>There exists an evaluation A</w:t>
       </w:r>
       <w:r>
         <w:sym w:font="Symbol" w:char="F0A2"/>
@@ -1642,47 +918,13 @@
         <w:sym w:font="Symbol" w:char="F0A2"/>
       </w:r>
       <w:r>
-        <w:t xml:space="preserve"> is </w:t>
-      </w:r>
-      <w:r>
-        <w:t>sequenced before</w:t>
-      </w:r>
-      <w:r>
-        <w:t xml:space="preserve"> B</w:t>
+        <w:t xml:space="preserve"> is sequenced before B</w:t>
       </w:r>
       <w:r>
         <w:sym w:font="Symbol" w:char="F0A2"/>
       </w:r>
       <w:r>
-        <w:t xml:space="preserve"> and </w:t>
-      </w:r>
-      <w:r>
-        <w:t xml:space="preserve">A </w:t>
-      </w:r>
-      <w:r>
-        <w:t xml:space="preserve">is </w:t>
-      </w:r>
-      <w:r>
-        <w:t xml:space="preserve">a horizontal </w:t>
-      </w:r>
-      <w:del w:id="129" w:author="Halpern, Pablo G" w:date="2016-02-03T20:02:00Z">
-        <w:r>
-          <w:delText>precedent</w:delText>
-        </w:r>
-      </w:del>
-      <w:ins w:id="130" w:author="Halpern, Pablo G" w:date="2016-02-03T20:02:00Z">
-        <w:r>
-          <w:t>antecedent</w:t>
-        </w:r>
-      </w:ins>
-      <w:r>
-        <w:t xml:space="preserve"> </w:t>
-      </w:r>
-      <w:r>
-        <w:t xml:space="preserve">of </w:t>
-      </w:r>
-      <w:r>
-        <w:t>A</w:t>
+        <w:t xml:space="preserve"> and A is a horizontal antecedent of A</w:t>
       </w:r>
       <w:r>
         <w:sym w:font="Symbol" w:char="F0A2"/>
@@ -1694,29 +936,12 @@
     <w:p>
       <w:pPr>
         <w:pStyle w:val="Rationale"/>
-      </w:pPr>
-      <w:r>
-        <w:t>The two bul</w:t>
-      </w:r>
-      <w:r>
-        <w:t xml:space="preserve">lets describe the two triangles in </w:t>
-      </w:r>
-      <w:commentRangeStart w:id="131"/>
-      <w:r>
-        <w:t>Figure 1</w:t>
-      </w:r>
-      <w:commentRangeEnd w:id="131"/>
-      <w:r>
         <w:rPr>
-          <w:rStyle w:val="CommentReference"/>
+          <w:i/>
         </w:rPr>
-        <w:commentReference w:id="131"/>
-      </w:r>
-      <w:r>
-        <w:t>.</w:t>
-      </w:r>
-      <w:r>
-        <w:t xml:space="preserve">  Note that the vertical relationships are </w:t>
+      </w:pPr>
+      <w:r>
+        <w:t xml:space="preserve">The two bullets describe the two triangles in Figure 1.  Note that the vertical relationships are </w:t>
       </w:r>
       <w:r>
         <w:rPr>
@@ -1731,32 +956,738 @@
         <w:rPr>
           <w:i/>
         </w:rPr>
-        <w:t xml:space="preserve">vertical </w:t>
-      </w:r>
-      <w:del w:id="132" w:author="Halpern, Pablo G" w:date="2016-02-03T20:02:00Z">
-        <w:r>
-          <w:rPr>
-            <w:i/>
-          </w:rPr>
-          <w:delText>precedent</w:delText>
-        </w:r>
-      </w:del>
-      <w:ins w:id="133" w:author="Halpern, Pablo G" w:date="2016-02-03T20:02:00Z">
-        <w:r>
-          <w:rPr>
-            <w:i/>
-          </w:rPr>
-          <w:t>antecedent</w:t>
-        </w:r>
-      </w:ins>
+        <w:t>vertical antecedent.</w:t>
+      </w:r>
+    </w:p>
+    <w:p>
+      <w:pPr>
+        <w:pStyle w:val="Rationale"/>
+      </w:pPr>
       <w:r>
         <w:rPr>
-          <w:i/>
+          <w:noProof/>
         </w:rPr>
-        <w:t xml:space="preserve">.  </w:t>
-      </w:r>
-      <w:r>
-        <w:t>The latter relationship is defined solely for sake of staple induction.</w:t>
+        <mc:AlternateContent>
+          <mc:Choice Requires="wpc">
+            <w:drawing>
+              <wp:inline distT="0" distB="0" distL="0" distR="0" wp14:anchorId="31B010B9" wp14:editId="5E7D851C">
+                <wp:extent cx="2717800" cy="777875"/>
+                <wp:effectExtent l="0" t="0" r="0" b="3175"/>
+                <wp:docPr id="38" name="Canvas 38"/>
+                <wp:cNvGraphicFramePr>
+                  <a:graphicFrameLocks xmlns:a="http://schemas.openxmlformats.org/drawingml/2006/main" noChangeAspect="1"/>
+                </wp:cNvGraphicFramePr>
+                <a:graphic xmlns:a="http://schemas.openxmlformats.org/drawingml/2006/main">
+                  <a:graphicData uri="http://schemas.microsoft.com/office/word/2010/wordprocessingCanvas">
+                    <wpc:wpc>
+                      <wpc:bg/>
+                      <wpc:whole/>
+                      <wps:wsp>
+                        <wps:cNvPr id="24" name="Text Box 24"/>
+                        <wps:cNvSpPr txBox="1"/>
+                        <wps:spPr>
+                          <a:xfrm>
+                            <a:off x="133475" y="36736"/>
+                            <a:ext cx="256032" cy="201168"/>
+                          </a:xfrm>
+                          <a:prstGeom prst="rect">
+                            <a:avLst/>
+                          </a:prstGeom>
+                          <a:noFill/>
+                          <a:ln w="6350">
+                            <a:noFill/>
+                          </a:ln>
+                          <a:effectLst/>
+                        </wps:spPr>
+                        <wps:style>
+                          <a:lnRef idx="0">
+                            <a:schemeClr val="accent1"/>
+                          </a:lnRef>
+                          <a:fillRef idx="0">
+                            <a:schemeClr val="accent1"/>
+                          </a:fillRef>
+                          <a:effectRef idx="0">
+                            <a:schemeClr val="accent1"/>
+                          </a:effectRef>
+                          <a:fontRef idx="minor">
+                            <a:schemeClr val="dk1"/>
+                          </a:fontRef>
+                        </wps:style>
+                        <wps:txbx>
+                          <w:txbxContent>
+                            <w:p>
+                              <w:pPr>
+                                <w:jc w:val="center"/>
+                                <w:rPr>
+                                  <w:vertAlign w:val="subscript"/>
+                                </w:rPr>
+                              </w:pPr>
+                              <w:r>
+                                <w:rPr>
+                                  <w:sz w:val="24"/>
+                                </w:rPr>
+                                <w:t>A</w:t>
+                              </w:r>
+                            </w:p>
+                          </w:txbxContent>
+                        </wps:txbx>
+                        <wps:bodyPr rot="0" spcFirstLastPara="0" vertOverflow="overflow" horzOverflow="overflow" vert="horz" wrap="square" lIns="0" tIns="0" rIns="0" bIns="0" numCol="1" spcCol="0" rtlCol="0" fromWordArt="0" anchor="t" anchorCtr="0" forceAA="0" compatLnSpc="1">
+                          <a:prstTxWarp prst="textNoShape">
+                            <a:avLst/>
+                          </a:prstTxWarp>
+                          <a:noAutofit/>
+                        </wps:bodyPr>
+                      </wps:wsp>
+                      <wps:wsp>
+                        <wps:cNvPr id="27" name="Text Box 2"/>
+                        <wps:cNvSpPr txBox="1"/>
+                        <wps:spPr>
+                          <a:xfrm>
+                            <a:off x="671088" y="37898"/>
+                            <a:ext cx="256032" cy="209751"/>
+                          </a:xfrm>
+                          <a:prstGeom prst="rect">
+                            <a:avLst/>
+                          </a:prstGeom>
+                          <a:noFill/>
+                          <a:ln w="6350">
+                            <a:noFill/>
+                          </a:ln>
+                          <a:effectLst/>
+                        </wps:spPr>
+                        <wps:style>
+                          <a:lnRef idx="0">
+                            <a:schemeClr val="accent1"/>
+                          </a:lnRef>
+                          <a:fillRef idx="0">
+                            <a:schemeClr val="accent1"/>
+                          </a:fillRef>
+                          <a:effectRef idx="0">
+                            <a:schemeClr val="accent1"/>
+                          </a:effectRef>
+                          <a:fontRef idx="minor">
+                            <a:schemeClr val="dk1"/>
+                          </a:fontRef>
+                        </wps:style>
+                        <wps:txbx>
+                          <w:txbxContent>
+                            <w:p>
+                              <w:pPr>
+                                <w:pStyle w:val="NormalWeb"/>
+                                <w:spacing w:before="0" w:beforeAutospacing="0" w:after="160" w:afterAutospacing="0" w:line="256" w:lineRule="auto"/>
+                                <w:jc w:val="center"/>
+                                <w:rPr>
+                                  <w:rFonts w:asciiTheme="minorHAnsi" w:hAnsiTheme="minorHAnsi"/>
+                                  <w:position w:val="-4"/>
+                                  <w:sz w:val="28"/>
+                                </w:rPr>
+                              </w:pPr>
+                              <w:r>
+                                <w:rPr>
+                                  <w:rFonts w:asciiTheme="minorHAnsi" w:eastAsia="Calibri" w:hAnsiTheme="minorHAnsi"/>
+                                  <w:szCs w:val="22"/>
+                                </w:rPr>
+                                <w:t>A</w:t>
+                              </w:r>
+                              <w:r>
+                                <w:rPr>
+                                  <w:rFonts w:asciiTheme="minorHAnsi" w:eastAsia="Calibri" w:hAnsiTheme="minorHAnsi"/>
+                                  <w:szCs w:val="22"/>
+                                </w:rPr>
+                                <w:sym w:font="Symbol" w:char="F0A2"/>
+                              </w:r>
+                            </w:p>
+                          </w:txbxContent>
+                        </wps:txbx>
+                        <wps:bodyPr rot="0" spcFirstLastPara="0" vert="horz" wrap="square" lIns="0" tIns="0" rIns="0" bIns="0" numCol="1" spcCol="0" rtlCol="0" fromWordArt="0" anchor="t" anchorCtr="0" forceAA="0" compatLnSpc="1">
+                          <a:prstTxWarp prst="textNoShape">
+                            <a:avLst/>
+                          </a:prstTxWarp>
+                          <a:noAutofit/>
+                        </wps:bodyPr>
+                      </wps:wsp>
+                      <wps:wsp>
+                        <wps:cNvPr id="28" name="Text Box 2"/>
+                        <wps:cNvSpPr txBox="1"/>
+                        <wps:spPr>
+                          <a:xfrm>
+                            <a:off x="127878" y="529081"/>
+                            <a:ext cx="256032" cy="201168"/>
+                          </a:xfrm>
+                          <a:prstGeom prst="rect">
+                            <a:avLst/>
+                          </a:prstGeom>
+                          <a:noFill/>
+                          <a:ln w="6350">
+                            <a:noFill/>
+                          </a:ln>
+                          <a:effectLst/>
+                        </wps:spPr>
+                        <wps:style>
+                          <a:lnRef idx="0">
+                            <a:schemeClr val="accent1"/>
+                          </a:lnRef>
+                          <a:fillRef idx="0">
+                            <a:schemeClr val="accent1"/>
+                          </a:fillRef>
+                          <a:effectRef idx="0">
+                            <a:schemeClr val="accent1"/>
+                          </a:effectRef>
+                          <a:fontRef idx="minor">
+                            <a:schemeClr val="dk1"/>
+                          </a:fontRef>
+                        </wps:style>
+                        <wps:txbx>
+                          <w:txbxContent>
+                            <w:p>
+                              <w:pPr>
+                                <w:pStyle w:val="NormalWeb"/>
+                                <w:spacing w:before="0" w:beforeAutospacing="0" w:after="160" w:afterAutospacing="0" w:line="254" w:lineRule="auto"/>
+                                <w:jc w:val="center"/>
+                                <w:rPr>
+                                  <w:sz w:val="28"/>
+                                </w:rPr>
+                              </w:pPr>
+                              <w:r>
+                                <w:rPr>
+                                  <w:rFonts w:eastAsia="Calibri"/>
+                                  <w:szCs w:val="22"/>
+                                </w:rPr>
+                                <w:t>B</w:t>
+                              </w:r>
+                            </w:p>
+                          </w:txbxContent>
+                        </wps:txbx>
+                        <wps:bodyPr rot="0" spcFirstLastPara="0" vert="horz" wrap="square" lIns="0" tIns="0" rIns="0" bIns="0" numCol="1" spcCol="0" rtlCol="0" fromWordArt="0" anchor="t" anchorCtr="0" forceAA="0" compatLnSpc="1">
+                          <a:prstTxWarp prst="textNoShape">
+                            <a:avLst/>
+                          </a:prstTxWarp>
+                          <a:noAutofit/>
+                        </wps:bodyPr>
+                      </wps:wsp>
+                      <wps:wsp>
+                        <wps:cNvPr id="29" name="Text Box 2"/>
+                        <wps:cNvSpPr txBox="1"/>
+                        <wps:spPr>
+                          <a:xfrm>
+                            <a:off x="671051" y="523873"/>
+                            <a:ext cx="256032" cy="222251"/>
+                          </a:xfrm>
+                          <a:prstGeom prst="rect">
+                            <a:avLst/>
+                          </a:prstGeom>
+                          <a:noFill/>
+                          <a:ln w="6350">
+                            <a:noFill/>
+                          </a:ln>
+                          <a:effectLst/>
+                        </wps:spPr>
+                        <wps:style>
+                          <a:lnRef idx="0">
+                            <a:schemeClr val="accent1"/>
+                          </a:lnRef>
+                          <a:fillRef idx="0">
+                            <a:schemeClr val="accent1"/>
+                          </a:fillRef>
+                          <a:effectRef idx="0">
+                            <a:schemeClr val="accent1"/>
+                          </a:effectRef>
+                          <a:fontRef idx="minor">
+                            <a:schemeClr val="dk1"/>
+                          </a:fontRef>
+                        </wps:style>
+                        <wps:txbx>
+                          <w:txbxContent>
+                            <w:p>
+                              <w:pPr>
+                                <w:pStyle w:val="NormalWeb"/>
+                                <w:spacing w:before="0" w:beforeAutospacing="0" w:after="160" w:afterAutospacing="0" w:line="254" w:lineRule="auto"/>
+                                <w:jc w:val="center"/>
+                                <w:rPr>
+                                  <w:rFonts w:eastAsia="Calibri"/>
+                                  <w:szCs w:val="22"/>
+                                </w:rPr>
+                              </w:pPr>
+                              <w:r>
+                                <w:rPr>
+                                  <w:rFonts w:eastAsia="Calibri"/>
+                                  <w:szCs w:val="22"/>
+                                </w:rPr>
+                                <w:t>B</w:t>
+                              </w:r>
+                              <w:r>
+                                <w:rPr>
+                                  <w:rFonts w:eastAsia="Calibri"/>
+                                  <w:szCs w:val="22"/>
+                                </w:rPr>
+                                <w:sym w:font="Symbol" w:char="F0A2"/>
+                              </w:r>
+                            </w:p>
+                            <w:p>
+                              <w:pPr>
+                                <w:pStyle w:val="NormalWeb"/>
+                                <w:spacing w:before="0" w:beforeAutospacing="0" w:after="160" w:afterAutospacing="0" w:line="254" w:lineRule="auto"/>
+                                <w:jc w:val="center"/>
+                                <w:rPr>
+                                  <w:sz w:val="28"/>
+                                </w:rPr>
+                              </w:pPr>
+                              <w:r>
+                                <w:rPr>
+                                  <w:rFonts w:eastAsia="Calibri"/>
+                                  <w:szCs w:val="22"/>
+                                </w:rPr>
+                                <w:sym w:font="Symbol" w:char="F0A2"/>
+                              </w:r>
+                            </w:p>
+                          </w:txbxContent>
+                        </wps:txbx>
+                        <wps:bodyPr rot="0" spcFirstLastPara="0" vert="horz" wrap="square" lIns="0" tIns="0" rIns="0" bIns="0" numCol="1" spcCol="0" rtlCol="0" fromWordArt="0" anchor="t" anchorCtr="0" forceAA="0" compatLnSpc="1">
+                          <a:prstTxWarp prst="textNoShape">
+                            <a:avLst/>
+                          </a:prstTxWarp>
+                          <a:noAutofit/>
+                        </wps:bodyPr>
+                      </wps:wsp>
+                      <wps:wsp>
+                        <wps:cNvPr id="32" name="Straight Arrow Connector 32"/>
+                        <wps:cNvCnPr>
+                          <a:stCxn id="24" idx="2"/>
+                          <a:endCxn id="28" idx="0"/>
+                        </wps:cNvCnPr>
+                        <wps:spPr>
+                          <a:xfrm flipH="1">
+                            <a:off x="255894" y="237904"/>
+                            <a:ext cx="5597" cy="291177"/>
+                          </a:xfrm>
+                          <a:prstGeom prst="straightConnector1">
+                            <a:avLst/>
+                          </a:prstGeom>
+                          <a:ln>
+                            <a:solidFill>
+                              <a:schemeClr val="tx1"/>
+                            </a:solidFill>
+                            <a:tailEnd type="triangle"/>
+                          </a:ln>
+                        </wps:spPr>
+                        <wps:style>
+                          <a:lnRef idx="1">
+                            <a:schemeClr val="accent1"/>
+                          </a:lnRef>
+                          <a:fillRef idx="0">
+                            <a:schemeClr val="accent1"/>
+                          </a:fillRef>
+                          <a:effectRef idx="0">
+                            <a:schemeClr val="accent1"/>
+                          </a:effectRef>
+                          <a:fontRef idx="minor">
+                            <a:schemeClr val="tx1"/>
+                          </a:fontRef>
+                        </wps:style>
+                        <wps:bodyPr/>
+                      </wps:wsp>
+                      <wps:wsp>
+                        <wps:cNvPr id="33" name="Straight Arrow Connector 33"/>
+                        <wps:cNvCnPr>
+                          <a:stCxn id="27" idx="2"/>
+                          <a:endCxn id="29" idx="0"/>
+                        </wps:cNvCnPr>
+                        <wps:spPr>
+                          <a:xfrm flipH="1">
+                            <a:off x="799067" y="247649"/>
+                            <a:ext cx="37" cy="276224"/>
+                          </a:xfrm>
+                          <a:prstGeom prst="straightConnector1">
+                            <a:avLst/>
+                          </a:prstGeom>
+                          <a:ln>
+                            <a:solidFill>
+                              <a:schemeClr val="tx1"/>
+                            </a:solidFill>
+                            <a:tailEnd type="triangle"/>
+                          </a:ln>
+                        </wps:spPr>
+                        <wps:style>
+                          <a:lnRef idx="1">
+                            <a:schemeClr val="accent1"/>
+                          </a:lnRef>
+                          <a:fillRef idx="0">
+                            <a:schemeClr val="accent1"/>
+                          </a:fillRef>
+                          <a:effectRef idx="0">
+                            <a:schemeClr val="accent1"/>
+                          </a:effectRef>
+                          <a:fontRef idx="minor">
+                            <a:schemeClr val="tx1"/>
+                          </a:fontRef>
+                        </wps:style>
+                        <wps:bodyPr/>
+                      </wps:wsp>
+                      <wps:wsp>
+                        <wps:cNvPr id="34" name="Straight Arrow Connector 34"/>
+                        <wps:cNvCnPr>
+                          <a:stCxn id="24" idx="3"/>
+                          <a:endCxn id="27" idx="1"/>
+                        </wps:cNvCnPr>
+                        <wps:spPr>
+                          <a:xfrm>
+                            <a:off x="389507" y="137320"/>
+                            <a:ext cx="281581" cy="5454"/>
+                          </a:xfrm>
+                          <a:prstGeom prst="straightConnector1">
+                            <a:avLst/>
+                          </a:prstGeom>
+                          <a:ln>
+                            <a:solidFill>
+                              <a:schemeClr val="tx1"/>
+                            </a:solidFill>
+                            <a:prstDash val="dash"/>
+                            <a:headEnd type="none"/>
+                            <a:tailEnd type="triangle"/>
+                          </a:ln>
+                        </wps:spPr>
+                        <wps:style>
+                          <a:lnRef idx="1">
+                            <a:schemeClr val="accent1"/>
+                          </a:lnRef>
+                          <a:fillRef idx="0">
+                            <a:schemeClr val="accent1"/>
+                          </a:fillRef>
+                          <a:effectRef idx="0">
+                            <a:schemeClr val="accent1"/>
+                          </a:effectRef>
+                          <a:fontRef idx="minor">
+                            <a:schemeClr val="tx1"/>
+                          </a:fontRef>
+                        </wps:style>
+                        <wps:bodyPr/>
+                      </wps:wsp>
+                      <wps:wsp>
+                        <wps:cNvPr id="35" name="Straight Arrow Connector 35"/>
+                        <wps:cNvCnPr/>
+                        <wps:spPr>
+                          <a:xfrm>
+                            <a:off x="386375" y="608362"/>
+                            <a:ext cx="281305" cy="635"/>
+                          </a:xfrm>
+                          <a:prstGeom prst="straightConnector1">
+                            <a:avLst/>
+                          </a:prstGeom>
+                          <a:ln>
+                            <a:solidFill>
+                              <a:schemeClr val="tx1"/>
+                            </a:solidFill>
+                            <a:prstDash val="dash"/>
+                            <a:tailEnd type="triangle"/>
+                          </a:ln>
+                        </wps:spPr>
+                        <wps:style>
+                          <a:lnRef idx="1">
+                            <a:schemeClr val="accent1"/>
+                          </a:lnRef>
+                          <a:fillRef idx="0">
+                            <a:schemeClr val="accent1"/>
+                          </a:fillRef>
+                          <a:effectRef idx="0">
+                            <a:schemeClr val="accent1"/>
+                          </a:effectRef>
+                          <a:fontRef idx="minor">
+                            <a:schemeClr val="tx1"/>
+                          </a:fontRef>
+                        </wps:style>
+                        <wps:bodyPr/>
+                      </wps:wsp>
+                      <wps:wsp>
+                        <wps:cNvPr id="36" name="Straight Arrow Connector 36"/>
+                        <wps:cNvCnPr/>
+                        <wps:spPr>
+                          <a:xfrm>
+                            <a:off x="368300" y="247387"/>
+                            <a:ext cx="323850" cy="263525"/>
+                          </a:xfrm>
+                          <a:prstGeom prst="straightConnector1">
+                            <a:avLst/>
+                          </a:prstGeom>
+                          <a:ln>
+                            <a:solidFill>
+                              <a:srgbClr val="0080FF"/>
+                            </a:solidFill>
+                            <a:tailEnd type="triangle"/>
+                          </a:ln>
+                        </wps:spPr>
+                        <wps:style>
+                          <a:lnRef idx="1">
+                            <a:schemeClr val="accent1"/>
+                          </a:lnRef>
+                          <a:fillRef idx="0">
+                            <a:schemeClr val="accent1"/>
+                          </a:fillRef>
+                          <a:effectRef idx="0">
+                            <a:schemeClr val="accent1"/>
+                          </a:effectRef>
+                          <a:fontRef idx="minor">
+                            <a:schemeClr val="tx1"/>
+                          </a:fontRef>
+                        </wps:style>
+                        <wps:bodyPr/>
+                      </wps:wsp>
+                      <wps:wsp>
+                        <wps:cNvPr id="37" name="Text Box 37"/>
+                        <wps:cNvSpPr txBox="1"/>
+                        <wps:spPr>
+                          <a:xfrm>
+                            <a:off x="1504950" y="222250"/>
+                            <a:ext cx="717550" cy="342900"/>
+                          </a:xfrm>
+                          <a:prstGeom prst="rect">
+                            <a:avLst/>
+                          </a:prstGeom>
+                          <a:noFill/>
+                          <a:ln w="6350">
+                            <a:noFill/>
+                          </a:ln>
+                          <a:effectLst/>
+                        </wps:spPr>
+                        <wps:style>
+                          <a:lnRef idx="0">
+                            <a:schemeClr val="accent1"/>
+                          </a:lnRef>
+                          <a:fillRef idx="0">
+                            <a:schemeClr val="accent1"/>
+                          </a:fillRef>
+                          <a:effectRef idx="0">
+                            <a:schemeClr val="accent1"/>
+                          </a:effectRef>
+                          <a:fontRef idx="minor">
+                            <a:schemeClr val="dk1"/>
+                          </a:fontRef>
+                        </wps:style>
+                        <wps:txbx>
+                          <w:txbxContent>
+                            <w:p>
+                              <w:pPr>
+                                <w:rPr>
+                                  <w:b/>
+                                </w:rPr>
+                              </w:pPr>
+                              <w:r>
+                                <w:rPr>
+                                  <w:b/>
+                                </w:rPr>
+                                <w:t>Figure 1</w:t>
+                              </w:r>
+                            </w:p>
+                          </w:txbxContent>
+                        </wps:txbx>
+                        <wps:bodyPr rot="0" spcFirstLastPara="0" vertOverflow="overflow" horzOverflow="overflow" vert="horz" wrap="square" lIns="91440" tIns="45720" rIns="91440" bIns="45720" numCol="1" spcCol="0" rtlCol="0" fromWordArt="0" anchor="t" anchorCtr="0" forceAA="0" compatLnSpc="1">
+                          <a:prstTxWarp prst="textNoShape">
+                            <a:avLst/>
+                          </a:prstTxWarp>
+                          <a:noAutofit/>
+                        </wps:bodyPr>
+                      </wps:wsp>
+                    </wpc:wpc>
+                  </a:graphicData>
+                </a:graphic>
+              </wp:inline>
+            </w:drawing>
+          </mc:Choice>
+          <mc:Fallback>
+            <w:pict>
+              <v:group w14:anchorId="31B010B9" id="Canvas 38" o:spid="_x0000_s1026" editas="canvas" style="width:214pt;height:61.25pt;mso-position-horizontal-relative:char;mso-position-vertical-relative:line" coordsize="27178,7778" o:gfxdata="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">
+                <v:shapetype id="_x0000_t75" coordsize="21600,21600" o:spt="75" o:preferrelative="t" path="m@4@5l@4@11@9@11@9@5xe" filled="f" stroked="f">
+                  <v:stroke joinstyle="miter"/>
+                  <v:formulas>
+                    <v:f eqn="if lineDrawn pixelLineWidth 0"/>
+                    <v:f eqn="sum @0 1 0"/>
+                    <v:f eqn="sum 0 0 @1"/>
+                    <v:f eqn="prod @2 1 2"/>
+                    <v:f eqn="prod @3 21600 pixelWidth"/>
+                    <v:f eqn="prod @3 21600 pixelHeight"/>
+                    <v:f eqn="sum @0 0 1"/>
+                    <v:f eqn="prod @6 1 2"/>
+                    <v:f eqn="prod @7 21600 pixelWidth"/>
+                    <v:f eqn="sum @8 21600 0"/>
+                    <v:f eqn="prod @7 21600 pixelHeight"/>
+                    <v:f eqn="sum @10 21600 0"/>
+                  </v:formulas>
+                  <v:path o:extrusionok="f" gradientshapeok="t" o:connecttype="rect"/>
+                  <o:lock v:ext="edit" aspectratio="t"/>
+                </v:shapetype>
+                <v:shape id="_x0000_s1027" type="#_x0000_t75" style="position:absolute;width:27178;height:7778;visibility:visible;mso-wrap-style:square">
+                  <v:fill o:detectmouseclick="t"/>
+                  <v:path o:connecttype="none"/>
+                </v:shape>
+                <v:shapetype id="_x0000_t202" coordsize="21600,21600" o:spt="202" path="m,l,21600r21600,l21600,xe">
+                  <v:stroke joinstyle="miter"/>
+                  <v:path gradientshapeok="t" o:connecttype="rect"/>
+                </v:shapetype>
+                <v:shape id="Text Box 24" o:spid="_x0000_s1028" type="#_x0000_t202" style="position:absolute;left:1334;top:367;width:2561;height:2012;visibility:visible;mso-wrap-style:square;v-text-anchor:top" o:gfxdata="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" filled="f" stroked="f" strokeweight=".5pt">
+                  <v:textbox inset="0,0,0,0">
+                    <w:txbxContent>
+                      <w:p>
+                        <w:pPr>
+                          <w:jc w:val="center"/>
+                          <w:rPr>
+                            <w:vertAlign w:val="subscript"/>
+                          </w:rPr>
+                        </w:pPr>
+                        <w:r>
+                          <w:rPr>
+                            <w:sz w:val="24"/>
+                          </w:rPr>
+                          <w:t>A</w:t>
+                        </w:r>
+                      </w:p>
+                    </w:txbxContent>
+                  </v:textbox>
+                </v:shape>
+                <v:shape id="Text Box 2" o:spid="_x0000_s1029" type="#_x0000_t202" style="position:absolute;left:6710;top:378;width:2561;height:2098;visibility:visible;mso-wrap-style:square;v-text-anchor:top" o:gfxdata="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" filled="f" stroked="f" strokeweight=".5pt">
+                  <v:textbox inset="0,0,0,0">
+                    <w:txbxContent>
+                      <w:p>
+                        <w:pPr>
+                          <w:pStyle w:val="NormalWeb"/>
+                          <w:spacing w:before="0" w:beforeAutospacing="0" w:after="160" w:afterAutospacing="0" w:line="256" w:lineRule="auto"/>
+                          <w:jc w:val="center"/>
+                          <w:rPr>
+                            <w:rFonts w:asciiTheme="minorHAnsi" w:hAnsiTheme="minorHAnsi"/>
+                            <w:position w:val="-4"/>
+                            <w:sz w:val="28"/>
+                          </w:rPr>
+                        </w:pPr>
+                        <w:r>
+                          <w:rPr>
+                            <w:rFonts w:asciiTheme="minorHAnsi" w:eastAsia="Calibri" w:hAnsiTheme="minorHAnsi"/>
+                            <w:szCs w:val="22"/>
+                          </w:rPr>
+                          <w:t>A</w:t>
+                        </w:r>
+                        <w:r>
+                          <w:rPr>
+                            <w:rFonts w:asciiTheme="minorHAnsi" w:eastAsia="Calibri" w:hAnsiTheme="minorHAnsi"/>
+                            <w:szCs w:val="22"/>
+                          </w:rPr>
+                          <w:sym w:font="Symbol" w:char="F0A2"/>
+                        </w:r>
+                      </w:p>
+                    </w:txbxContent>
+                  </v:textbox>
+                </v:shape>
+                <v:shape id="Text Box 2" o:spid="_x0000_s1030" type="#_x0000_t202" style="position:absolute;left:1278;top:5290;width:2561;height:2012;visibility:visible;mso-wrap-style:square;v-text-anchor:top" o:gfxdata="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" filled="f" stroked="f" strokeweight=".5pt">
+                  <v:textbox inset="0,0,0,0">
+                    <w:txbxContent>
+                      <w:p>
+                        <w:pPr>
+                          <w:pStyle w:val="NormalWeb"/>
+                          <w:spacing w:before="0" w:beforeAutospacing="0" w:after="160" w:afterAutospacing="0" w:line="254" w:lineRule="auto"/>
+                          <w:jc w:val="center"/>
+                          <w:rPr>
+                            <w:sz w:val="28"/>
+                          </w:rPr>
+                        </w:pPr>
+                        <w:r>
+                          <w:rPr>
+                            <w:rFonts w:eastAsia="Calibri"/>
+                            <w:szCs w:val="22"/>
+                          </w:rPr>
+                          <w:t>B</w:t>
+                        </w:r>
+                      </w:p>
+                    </w:txbxContent>
+                  </v:textbox>
+                </v:shape>
+                <v:shape id="Text Box 2" o:spid="_x0000_s1031" type="#_x0000_t202" style="position:absolute;left:6710;top:5238;width:2560;height:2223;visibility:visible;mso-wrap-style:square;v-text-anchor:top" o:gfxdata="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" filled="f" stroked="f" strokeweight=".5pt">
+                  <v:textbox inset="0,0,0,0">
+                    <w:txbxContent>
+                      <w:p>
+                        <w:pPr>
+                          <w:pStyle w:val="NormalWeb"/>
+                          <w:spacing w:before="0" w:beforeAutospacing="0" w:after="160" w:afterAutospacing="0" w:line="254" w:lineRule="auto"/>
+                          <w:jc w:val="center"/>
+                          <w:rPr>
+                            <w:rFonts w:eastAsia="Calibri"/>
+                            <w:szCs w:val="22"/>
+                          </w:rPr>
+                        </w:pPr>
+                        <w:r>
+                          <w:rPr>
+                            <w:rFonts w:eastAsia="Calibri"/>
+                            <w:szCs w:val="22"/>
+                          </w:rPr>
+                          <w:t>B</w:t>
+                        </w:r>
+                        <w:r>
+                          <w:rPr>
+                            <w:rFonts w:eastAsia="Calibri"/>
+                            <w:szCs w:val="22"/>
+                          </w:rPr>
+                          <w:sym w:font="Symbol" w:char="F0A2"/>
+                        </w:r>
+                      </w:p>
+                      <w:p>
+                        <w:pPr>
+                          <w:pStyle w:val="NormalWeb"/>
+                          <w:spacing w:before="0" w:beforeAutospacing="0" w:after="160" w:afterAutospacing="0" w:line="254" w:lineRule="auto"/>
+                          <w:jc w:val="center"/>
+                          <w:rPr>
+                            <w:sz w:val="28"/>
+                          </w:rPr>
+                        </w:pPr>
+                        <w:r>
+                          <w:rPr>
+                            <w:rFonts w:eastAsia="Calibri"/>
+                            <w:szCs w:val="22"/>
+                          </w:rPr>
+                          <w:sym w:font="Symbol" w:char="F0A2"/>
+                        </w:r>
+                      </w:p>
+                    </w:txbxContent>
+                  </v:textbox>
+                </v:shape>
+                <v:shapetype id="_x0000_t32" coordsize="21600,21600" o:spt="32" o:oned="t" path="m,l21600,21600e" filled="f">
+                  <v:path arrowok="t" fillok="f" o:connecttype="none"/>
+                  <o:lock v:ext="edit" shapetype="t"/>
+                </v:shapetype>
+                <v:shape id="Straight Arrow Connector 32" o:spid="_x0000_s1032" type="#_x0000_t32" style="position:absolute;left:2558;top:2379;width:56;height:2911;flip:x;visibility:visible;mso-wrap-style:square" o:connectortype="straight" o:gfxdata="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" strokecolor="black [3213]" strokeweight=".5pt">
+                  <v:stroke endarrow="block" joinstyle="miter"/>
+                </v:shape>
+                <v:shape id="Straight Arrow Connector 33" o:spid="_x0000_s1033" type="#_x0000_t32" style="position:absolute;left:7990;top:2476;width:1;height:2762;flip:x;visibility:visible;mso-wrap-style:square" o:connectortype="straight" o:gfxdata="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" strokecolor="black [3213]" strokeweight=".5pt">
+                  <v:stroke endarrow="block" joinstyle="miter"/>
+                </v:shape>
+                <v:shape id="Straight Arrow Connector 34" o:spid="_x0000_s1034" type="#_x0000_t32" style="position:absolute;left:3895;top:1373;width:2815;height:54;visibility:visible;mso-wrap-style:square" o:connectortype="straight" o:gfxdata="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" strokecolor="black [3213]" strokeweight=".5pt">
+                  <v:stroke dashstyle="dash" endarrow="block" joinstyle="miter"/>
+                </v:shape>
+                <v:shape id="Straight Arrow Connector 35" o:spid="_x0000_s1035" type="#_x0000_t32" style="position:absolute;left:3863;top:6083;width:2813;height:6;visibility:visible;mso-wrap-style:square" o:connectortype="straight" o:gfxdata="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" strokecolor="black [3213]" strokeweight=".5pt">
+                  <v:stroke dashstyle="dash" endarrow="block" joinstyle="miter"/>
+                </v:shape>
+                <v:shape id="Straight Arrow Connector 36" o:spid="_x0000_s1036" type="#_x0000_t32" style="position:absolute;left:3683;top:2473;width:3238;height:2636;visibility:visible;mso-wrap-style:square" o:connectortype="straight" o:gfxdata="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" strokecolor="#0080ff" strokeweight=".5pt">
+                  <v:stroke endarrow="block" joinstyle="miter"/>
+                </v:shape>
+                <v:shape id="Text Box 37" o:spid="_x0000_s1037" type="#_x0000_t202" style="position:absolute;left:15049;top:2222;width:7176;height:3429;visibility:visible;mso-wrap-style:square;v-text-anchor:top" o:gfxdata="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" filled="f" stroked="f" strokeweight=".5pt">
+                  <v:textbox>
+                    <w:txbxContent>
+                      <w:p>
+                        <w:pPr>
+                          <w:rPr>
+                            <w:b/>
+                          </w:rPr>
+                        </w:pPr>
+                        <w:r>
+                          <w:rPr>
+                            <w:b/>
+                          </w:rPr>
+                          <w:t>Figure 1</w:t>
+                        </w:r>
+                      </w:p>
+                    </w:txbxContent>
+                  </v:textbox>
+                </v:shape>
+                <w10:anchorlock/>
+              </v:group>
+            </w:pict>
+          </mc:Fallback>
+        </mc:AlternateContent>
       </w:r>
     </w:p>
     <w:p>
@@ -1802,7 +1733,11 @@
         <w:sym w:font="Symbol" w:char="F0A2"/>
       </w:r>
       <w:r>
-        <w:t xml:space="preserve"> such that </w:t>
+        <w:t xml:space="preserve"> such </w:t>
+      </w:r>
+      <w:r>
+        <w:lastRenderedPageBreak/>
+        <w:t xml:space="preserve">that </w:t>
       </w:r>
       <w:r>
         <w:t xml:space="preserve">A is </w:t>
@@ -1814,18 +1749,8 @@
         <w:t xml:space="preserve"> </w:t>
       </w:r>
       <w:r>
-        <w:t xml:space="preserve">horizontal </w:t>
-      </w:r>
-      <w:del w:id="134" w:author="Halpern, Pablo G" w:date="2016-02-03T20:02:00Z">
-        <w:r>
-          <w:delText>precedent</w:delText>
-        </w:r>
-      </w:del>
-      <w:ins w:id="135" w:author="Halpern, Pablo G" w:date="2016-02-03T20:02:00Z">
-        <w:r>
-          <w:t>antecedent</w:t>
-        </w:r>
-      </w:ins>
+        <w:t>horizontal antecedent</w:t>
+      </w:r>
       <w:r>
         <w:t xml:space="preserve"> </w:t>
       </w:r>
@@ -1957,12 +1882,10 @@
       </w:r>
       <w:proofErr w:type="gramEnd"/>
       <w:r>
-        <w:t xml:space="preserve"> relaxes this guarantee and allows the generation of faster code on architectures with scatter instructions that do not support ordered </w:t>
-      </w:r>
-      <w:r>
-        <w:lastRenderedPageBreak/>
-        <w:t xml:space="preserve">writes.  The </w:t>
-      </w:r>
+        <w:t xml:space="preserve"> relaxes this guarantee and allows the generation of faster code on architectures with scatter instructions that do not support ordered writes.  The </w:t>
+      </w:r>
+      <w:bookmarkStart w:id="0" w:name="_GoBack"/>
+      <w:bookmarkEnd w:id="0"/>
       <w:proofErr w:type="spellStart"/>
       <w:r>
         <w:rPr>
@@ -1990,13 +1913,19 @@
         <w:t xml:space="preserve"> is known not to contain duplicates.</w:t>
       </w:r>
     </w:p>
+    <w:p>
+      <w:pPr>
+        <w:spacing w:before="120"/>
+        <w:jc w:val="both"/>
+      </w:pPr>
+    </w:p>
     <w:sectPr>
-      <w:headerReference w:type="even" r:id="rId11"/>
-      <w:headerReference w:type="default" r:id="rId12"/>
-      <w:footerReference w:type="even" r:id="rId13"/>
-      <w:footerReference w:type="default" r:id="rId14"/>
-      <w:headerReference w:type="first" r:id="rId15"/>
-      <w:footerReference w:type="first" r:id="rId16"/>
+      <w:headerReference w:type="even" r:id="rId9"/>
+      <w:headerReference w:type="default" r:id="rId10"/>
+      <w:footerReference w:type="even" r:id="rId11"/>
+      <w:footerReference w:type="default" r:id="rId12"/>
+      <w:headerReference w:type="first" r:id="rId13"/>
+      <w:footerReference w:type="first" r:id="rId14"/>
       <w:pgSz w:w="12240" w:h="15840"/>
       <w:pgMar w:top="1440" w:right="1440" w:bottom="1440" w:left="1440" w:header="720" w:footer="720" w:gutter="0"/>
       <w:cols w:space="720"/>
@@ -2004,75 +1933,6 @@
     </w:sectPr>
   </w:body>
 </w:document>
-</file>
-
-<file path=word/comments.xml><?xml version="1.0" encoding="utf-8"?>
-<w:comments xmlns:wpc="http://schemas.microsoft.com/office/word/2010/wordprocessingCanvas" xmlns:mc="http://schemas.openxmlformats.org/markup-compatibility/2006" xmlns:o="urn:schemas-microsoft-com:office:office" xmlns:r="http://schemas.openxmlformats.org/officeDocument/2006/relationships" xmlns:m="http://schemas.openxmlformats.org/officeDocument/2006/math" xmlns:v="urn:schemas-microsoft-com:vml" xmlns:wp14="http://schemas.microsoft.com/office/word/2010/wordprocessingDrawing" xmlns:wp="http://schemas.openxmlformats.org/drawingml/2006/wordprocessingDrawing" xmlns:w10="urn:schemas-microsoft-com:office:word" xmlns:w="http://schemas.openxmlformats.org/wordprocessingml/2006/main" xmlns:w14="http://schemas.microsoft.com/office/word/2010/wordml" xmlns:w15="http://schemas.microsoft.com/office/word/2012/wordml" xmlns:wpg="http://schemas.microsoft.com/office/word/2010/wordprocessingGroup" xmlns:wpi="http://schemas.microsoft.com/office/word/2010/wordprocessingInk" xmlns:wne="http://schemas.microsoft.com/office/word/2006/wordml" xmlns:wps="http://schemas.microsoft.com/office/word/2010/wordprocessingShape" mc:Ignorable="w14 w15 wp14">
-  <w:comment w:id="23" w:author="Halpern, Pablo G" w:date="2016-02-03T19:05:00Z" w:initials="HPG">
-    <w:p>
-      <w:pPr>
-        <w:pStyle w:val="CommentText"/>
-      </w:pPr>
-      <w:r>
-        <w:rPr>
-          <w:rStyle w:val="CommentReference"/>
-        </w:rPr>
-        <w:annotationRef/>
-      </w:r>
-      <w:r>
-        <w:t>Is this the right wording?  I don’t think it’s even possible.  How about “into an iteration statement”?</w:t>
-      </w:r>
-    </w:p>
-  </w:comment>
-  <w:comment w:id="69" w:author="Halpern, Pablo G" w:date="2016-02-03T19:23:00Z" w:initials="HPG">
-    <w:p>
-      <w:pPr>
-        <w:pStyle w:val="CommentText"/>
-      </w:pPr>
-      <w:r>
-        <w:rPr>
-          <w:rStyle w:val="CommentReference"/>
-        </w:rPr>
-        <w:annotationRef/>
-      </w:r>
-      <w:proofErr w:type="gramStart"/>
-      <w:r>
-        <w:t>applications</w:t>
-      </w:r>
-      <w:proofErr w:type="gramEnd"/>
-      <w:r>
-        <w:t>?</w:t>
-      </w:r>
-    </w:p>
-  </w:comment>
-  <w:comment w:id="131" w:author="Halpern, Pablo G" w:date="2016-02-03T20:03:00Z" w:initials="HPG">
-    <w:p>
-      <w:pPr>
-        <w:pStyle w:val="CommentText"/>
-      </w:pPr>
-      <w:r>
-        <w:rPr>
-          <w:rStyle w:val="CommentReference"/>
-        </w:rPr>
-        <w:annotationRef/>
-      </w:r>
-      <w:r>
-        <w:rPr>
-          <w:rStyle w:val="CommentReference"/>
-        </w:rPr>
-        <w:t>We might replace some of the figures with one or two of the diagrams from my horizontal-match document.</w:t>
-      </w:r>
-    </w:p>
-  </w:comment>
-</w:comments>
-</file>
-
-<file path=word/commentsExtended.xml><?xml version="1.0" encoding="utf-8"?>
-<w15:commentsEx xmlns:wpc="http://schemas.microsoft.com/office/word/2010/wordprocessingCanvas" xmlns:mc="http://schemas.openxmlformats.org/markup-compatibility/2006" xmlns:o="urn:schemas-microsoft-com:office:office" xmlns:r="http://schemas.openxmlformats.org/officeDocument/2006/relationships" xmlns:m="http://schemas.openxmlformats.org/officeDocument/2006/math" xmlns:v="urn:schemas-microsoft-com:vml" xmlns:wp14="http://schemas.microsoft.com/office/word/2010/wordprocessingDrawing" xmlns:wp="http://schemas.openxmlformats.org/drawingml/2006/wordprocessingDrawing" xmlns:w10="urn:schemas-microsoft-com:office:word" xmlns:w="http://schemas.openxmlformats.org/wordprocessingml/2006/main" xmlns:w14="http://schemas.microsoft.com/office/word/2010/wordml" xmlns:w15="http://schemas.microsoft.com/office/word/2012/wordml" xmlns:wpg="http://schemas.microsoft.com/office/word/2010/wordprocessingGroup" xmlns:wpi="http://schemas.microsoft.com/office/word/2010/wordprocessingInk" xmlns:wne="http://schemas.microsoft.com/office/word/2006/wordml" xmlns:wps="http://schemas.microsoft.com/office/word/2010/wordprocessingShape" mc:Ignorable="w14 w15 wp14">
-  <w15:commentEx w15:paraId="0823F93D" w15:done="0"/>
-  <w15:commentEx w15:paraId="7A4E2BBB" w15:done="0"/>
-  <w15:commentEx w15:paraId="05B825C0" w15:done="0"/>
-</w15:commentsEx>
 </file>
 
 <file path=word/customizations.xml><?xml version="1.0" encoding="utf-8"?>
@@ -2172,6 +2032,43 @@
       <w:pPr>
         <w:spacing w:after="0" w:line="240" w:lineRule="auto"/>
       </w:pPr>
+    </w:p>
+  </w:footnote>
+  <w:footnote w:id="2">
+    <w:p>
+      <w:pPr>
+        <w:pStyle w:val="FootnoteText"/>
+      </w:pPr>
+      <w:r>
+        <w:rPr>
+          <w:rStyle w:val="FootnoteReference"/>
+        </w:rPr>
+        <w:footnoteRef/>
+      </w:r>
+      <w:r>
+        <w:t xml:space="preserve"> The notation here is informal.  In the code, the letters </w:t>
+      </w:r>
+      <w:r>
+        <w:rPr>
+          <w:i/>
+        </w:rPr>
+        <w:t xml:space="preserve">b, c, e </w:t>
+      </w:r>
+      <w:r>
+        <w:t>denote expressions</w:t>
+      </w:r>
+      <w:r>
+        <w:t>.  I</w:t>
+      </w:r>
+      <w:r>
+        <w:t xml:space="preserve">n the </w:t>
+      </w:r>
+      <w:r>
+        <w:t xml:space="preserve">discussion </w:t>
+      </w:r>
+      <w:r>
+        <w:t>text they refer to the evaluations of those expressions.</w:t>
+      </w:r>
     </w:p>
   </w:footnote>
 </w:footnotes>
@@ -6707,14 +6604,6 @@
     <w:abstractNumId w:val="29"/>
   </w:num>
 </w:numbering>
-</file>
-
-<file path=word/people.xml><?xml version="1.0" encoding="utf-8"?>
-<w15:people xmlns:wpc="http://schemas.microsoft.com/office/word/2010/wordprocessingCanvas" xmlns:mc="http://schemas.openxmlformats.org/markup-compatibility/2006" xmlns:o="urn:schemas-microsoft-com:office:office" xmlns:r="http://schemas.openxmlformats.org/officeDocument/2006/relationships" xmlns:m="http://schemas.openxmlformats.org/officeDocument/2006/math" xmlns:v="urn:schemas-microsoft-com:vml" xmlns:wp14="http://schemas.microsoft.com/office/word/2010/wordprocessingDrawing" xmlns:wp="http://schemas.openxmlformats.org/drawingml/2006/wordprocessingDrawing" xmlns:w10="urn:schemas-microsoft-com:office:word" xmlns:w="http://schemas.openxmlformats.org/wordprocessingml/2006/main" xmlns:w14="http://schemas.microsoft.com/office/word/2010/wordml" xmlns:w15="http://schemas.microsoft.com/office/word/2012/wordml" xmlns:wpg="http://schemas.microsoft.com/office/word/2010/wordprocessingGroup" xmlns:wpi="http://schemas.microsoft.com/office/word/2010/wordprocessingInk" xmlns:wne="http://schemas.microsoft.com/office/word/2006/wordml" xmlns:wps="http://schemas.microsoft.com/office/word/2010/wordprocessingShape" mc:Ignorable="w14 w15 wp14">
-  <w15:person w15:author="Halpern, Pablo G">
-    <w15:presenceInfo w15:providerId="AD" w15:userId="S-1-5-21-725345543-602162358-527237240-1646725"/>
-  </w15:person>
-</w15:people>
 </file>
 
 <file path=word/styles.xml><?xml version="1.0" encoding="utf-8"?>
@@ -7822,6 +7711,15 @@
       <w:shd w:val="clear" w:color="auto" w:fill="D9D9D9" w:themeFill="background1" w:themeFillShade="D9"/>
     </w:pPr>
   </w:style>
+  <w:style w:type="character" w:customStyle="1" w:styleId="Codefont">
+    <w:name w:val="Code font"/>
+    <w:basedOn w:val="DefaultParagraphFont"/>
+    <w:uiPriority w:val="1"/>
+    <w:rsid w:val="0054450D"/>
+    <w:rPr>
+      <w:rFonts w:ascii="Consolas" w:hAnsi="Consolas" w:cs="Consolas" w:hint="default"/>
+    </w:rPr>
+  </w:style>
 </w:styles>
 </file>
 
@@ -8118,7 +8016,7 @@
 </file>
 
 <file path=customXml/itemProps1.xml><?xml version="1.0" encoding="utf-8"?>
-<ds:datastoreItem xmlns:ds="http://schemas.openxmlformats.org/officeDocument/2006/customXml" ds:itemID="{353A6129-0279-494D-BF6A-41C080F34862}">
+<ds:datastoreItem xmlns:ds="http://schemas.openxmlformats.org/officeDocument/2006/customXml" ds:itemID="{9B09C8E1-1A6A-48E8-8DC5-F72BB53FE463}">
   <ds:schemaRefs>
     <ds:schemaRef ds:uri="http://schemas.openxmlformats.org/officeDocument/2006/bibliography"/>
   </ds:schemaRefs>

</xml_diff>